<commit_message>
Updated Telecome churn.docx file
</commit_message>
<xml_diff>
--- a/Telecom Churn.docx
+++ b/Telecom Churn.docx
@@ -1,652 +1,10 @@
 
 <file path=word/document.xml><?xml version="1.0" encoding="utf-8"?>
-<w:document xmlns:wpc="http://schemas.microsoft.com/office/word/2010/wordprocessingCanvas" xmlns:cx="http://schemas.microsoft.com/office/drawing/2014/chartex" xmlns:cx1="http://schemas.microsoft.com/office/drawing/2015/9/8/chartex" xmlns:cx2="http://schemas.microsoft.com/office/drawing/2015/10/21/chartex" xmlns:cx3="http://schemas.microsoft.com/office/drawing/2016/5/9/chartex" xmlns:cx4="http://schemas.microsoft.com/office/drawing/2016/5/10/chartex" xmlns:cx5="http://schemas.microsoft.com/office/drawing/2016/5/11/chartex" xmlns:cx6="http://schemas.microsoft.com/office/drawing/2016/5/12/chartex" xmlns:cx7="http://schemas.microsoft.com/office/drawing/2016/5/13/chartex" xmlns:cx8="http://schemas.microsoft.com/office/drawing/2016/5/14/chartex" xmlns:mc="http://schemas.openxmlformats.org/markup-compatibility/2006" xmlns:aink="http://schemas.microsoft.com/office/drawing/2016/ink" xmlns:am3d="http://schemas.microsoft.com/office/drawing/2017/model3d" xmlns:o="urn:schemas-microsoft-com:office:office" xmlns:oel="http://schemas.microsoft.com/office/2019/extlst" xmlns:r="http://schemas.openxmlformats.org/officeDocument/2006/relationships" xmlns:m="http://schemas.openxmlformats.org/officeDocument/2006/math" xmlns:v="urn:schemas-microsoft-com:vml" xmlns:wp14="http://schemas.microsoft.com/office/word/2010/wordprocessingDrawing" xmlns:wp="http://schemas.openxmlformats.org/drawingml/2006/wordprocessingDrawing" xmlns:w10="urn:schemas-microsoft-com:office:word" xmlns:w="http://schemas.openxmlformats.org/wordprocessingml/2006/main" xmlns:w14="http://schemas.microsoft.com/office/word/2010/wordml" xmlns:w15="http://schemas.microsoft.com/office/word/2012/wordml" xmlns:w16cex="http://schemas.microsoft.com/office/word/2018/wordml/cex" xmlns:w16cid="http://schemas.microsoft.com/office/word/2016/wordml/cid" xmlns:w16="http://schemas.microsoft.com/office/word/2018/wordml" xmlns:w16sdtdh="http://schemas.microsoft.com/office/word/2020/wordml/sdtdatahash" xmlns:w16se="http://schemas.microsoft.com/office/word/2015/wordml/symex" xmlns:wpg="http://schemas.microsoft.com/office/word/2010/wordprocessingGroup" xmlns:wpi="http://schemas.microsoft.com/office/word/2010/wordprocessingInk" xmlns:wne="http://schemas.microsoft.com/office/word/2006/wordml" xmlns:wps="http://schemas.microsoft.com/office/word/2010/wordprocessingShape" mc:Ignorable="w14 w15 w16se w16cid w16 w16cex w16sdtdh wp14">
+<w:document xmlns:wpc="http://schemas.microsoft.com/office/word/2010/wordprocessingCanvas" xmlns:cx="http://schemas.microsoft.com/office/drawing/2014/chartex" xmlns:cx1="http://schemas.microsoft.com/office/drawing/2015/9/8/chartex" xmlns:cx2="http://schemas.microsoft.com/office/drawing/2015/10/21/chartex" xmlns:cx3="http://schemas.microsoft.com/office/drawing/2016/5/9/chartex" xmlns:cx4="http://schemas.microsoft.com/office/drawing/2016/5/10/chartex" xmlns:cx5="http://schemas.microsoft.com/office/drawing/2016/5/11/chartex" xmlns:cx6="http://schemas.microsoft.com/office/drawing/2016/5/12/chartex" xmlns:cx7="http://schemas.microsoft.com/office/drawing/2016/5/13/chartex" xmlns:cx8="http://schemas.microsoft.com/office/drawing/2016/5/14/chartex" xmlns:mc="http://schemas.openxmlformats.org/markup-compatibility/2006" xmlns:aink="http://schemas.microsoft.com/office/drawing/2016/ink" xmlns:am3d="http://schemas.microsoft.com/office/drawing/2017/model3d" xmlns:o="urn:schemas-microsoft-com:office:office" xmlns:oel="http://schemas.microsoft.com/office/2019/extlst" xmlns:r="http://schemas.openxmlformats.org/officeDocument/2006/relationships" xmlns:m="http://schemas.openxmlformats.org/officeDocument/2006/math" xmlns:v="urn:schemas-microsoft-com:vml" xmlns:wp14="http://schemas.microsoft.com/office/word/2010/wordprocessingDrawing" xmlns:wp="http://schemas.openxmlformats.org/drawingml/2006/wordprocessingDrawing" xmlns:w10="urn:schemas-microsoft-com:office:word" xmlns:w="http://schemas.openxmlformats.org/wordprocessingml/2006/main" xmlns:w14="http://schemas.microsoft.com/office/word/2010/wordml" xmlns:w15="http://schemas.microsoft.com/office/word/2012/wordml" xmlns:w16cex="http://schemas.microsoft.com/office/word/2018/wordml/cex" xmlns:w16cid="http://schemas.microsoft.com/office/word/2016/wordml/cid" xmlns:w16="http://schemas.microsoft.com/office/word/2018/wordml" xmlns:w16du="http://schemas.microsoft.com/office/word/2023/wordml/word16du" xmlns:w16sdtdh="http://schemas.microsoft.com/office/word/2020/wordml/sdtdatahash" xmlns:w16sdtfl="http://schemas.microsoft.com/office/word/2024/wordml/sdtformatlock" xmlns:w16se="http://schemas.microsoft.com/office/word/2015/wordml/symex" xmlns:wpg="http://schemas.microsoft.com/office/word/2010/wordprocessingGroup" xmlns:wpi="http://schemas.microsoft.com/office/word/2010/wordprocessingInk" xmlns:wne="http://schemas.microsoft.com/office/word/2006/wordml" xmlns:wps="http://schemas.microsoft.com/office/word/2010/wordprocessingShape" mc:Ignorable="w14 w15 w16se w16cid w16 w16cex w16sdtdh w16sdtfl w16du wp14">
   <w:body>
     <w:p>
       <w:pPr>
         <w:spacing w:after="0"/>
-        <w:jc w:val="center"/>
-        <w:rPr>
-          <w:rFonts w:ascii="Times New Roman" w:eastAsia="Times New Roman" w:hAnsi="Times New Roman" w:cs="Times New Roman"/>
-          <w:b/>
-          <w:sz w:val="32"/>
-          <w:szCs w:val="32"/>
-        </w:rPr>
-      </w:pPr>
-      <w:r>
-        <w:rPr>
-          <w:rFonts w:ascii="Times New Roman" w:eastAsia="Times New Roman" w:hAnsi="Times New Roman" w:cs="Times New Roman"/>
-          <w:b/>
-          <w:sz w:val="32"/>
-          <w:szCs w:val="32"/>
-        </w:rPr>
-        <w:t>Integrated Capstone Project</w:t>
-      </w:r>
-    </w:p>
-    <w:p>
-      <w:pPr>
-        <w:spacing w:after="0"/>
-        <w:jc w:val="both"/>
-        <w:rPr>
-          <w:rFonts w:ascii="Times New Roman" w:eastAsia="Times New Roman" w:hAnsi="Times New Roman" w:cs="Times New Roman"/>
-          <w:b/>
-          <w:sz w:val="24"/>
-          <w:szCs w:val="24"/>
-        </w:rPr>
-      </w:pPr>
-      <w:r>
-        <w:rPr>
-          <w:rFonts w:ascii="Times New Roman" w:eastAsia="Times New Roman" w:hAnsi="Times New Roman" w:cs="Times New Roman"/>
-          <w:b/>
-          <w:sz w:val="24"/>
-          <w:szCs w:val="24"/>
-        </w:rPr>
-        <w:t xml:space="preserve">This Case Study has </w:t>
-      </w:r>
-      <w:r>
-        <w:rPr>
-          <w:rFonts w:ascii="Times New Roman" w:eastAsia="Times New Roman" w:hAnsi="Times New Roman" w:cs="Times New Roman"/>
-          <w:b/>
-          <w:sz w:val="24"/>
-          <w:szCs w:val="24"/>
-        </w:rPr>
-        <w:t>four</w:t>
-      </w:r>
-      <w:r>
-        <w:rPr>
-          <w:rFonts w:ascii="Times New Roman" w:eastAsia="Times New Roman" w:hAnsi="Times New Roman" w:cs="Times New Roman"/>
-          <w:b/>
-          <w:sz w:val="24"/>
-          <w:szCs w:val="24"/>
-        </w:rPr>
-        <w:t xml:space="preserve"> check points defined in it.</w:t>
-      </w:r>
-    </w:p>
-    <w:p>
-      <w:pPr>
-        <w:spacing w:after="0"/>
-        <w:jc w:val="both"/>
-        <w:rPr>
-          <w:rFonts w:ascii="Times New Roman" w:eastAsia="Times New Roman" w:hAnsi="Times New Roman" w:cs="Times New Roman"/>
-          <w:b/>
-          <w:sz w:val="24"/>
-          <w:szCs w:val="24"/>
-        </w:rPr>
-      </w:pPr>
-    </w:p>
-    <w:tbl>
-      <w:tblPr>
-        <w:tblStyle w:val="a4"/>
-        <w:tblW w:w="9017" w:type="dxa"/>
-        <w:tblBorders>
-          <w:top w:val="single" w:sz="4" w:space="0" w:color="000000"/>
-          <w:left w:val="single" w:sz="4" w:space="0" w:color="000000"/>
-          <w:bottom w:val="single" w:sz="4" w:space="0" w:color="000000"/>
-          <w:right w:val="single" w:sz="4" w:space="0" w:color="000000"/>
-          <w:insideH w:val="single" w:sz="4" w:space="0" w:color="000000"/>
-          <w:insideV w:val="single" w:sz="4" w:space="0" w:color="000000"/>
-        </w:tblBorders>
-        <w:tblLayout w:type="fixed"/>
-        <w:tblLook w:val="0400" w:firstRow="0" w:lastRow="0" w:firstColumn="0" w:lastColumn="0" w:noHBand="0" w:noVBand="1"/>
-      </w:tblPr>
-      <w:tblGrid>
-        <w:gridCol w:w="4020"/>
-        <w:gridCol w:w="2295"/>
-        <w:gridCol w:w="2702"/>
-      </w:tblGrid>
-      <w:tr>
-        <w:tc>
-          <w:tcPr>
-            <w:tcW w:w="4020" w:type="dxa"/>
-            <w:shd w:val="clear" w:color="auto" w:fill="C55911"/>
-          </w:tcPr>
-          <w:p>
-            <w:pPr>
-              <w:jc w:val="both"/>
-              <w:rPr>
-                <w:rFonts w:ascii="Times New Roman" w:eastAsia="Times New Roman" w:hAnsi="Times New Roman" w:cs="Times New Roman"/>
-                <w:b/>
-                <w:sz w:val="24"/>
-                <w:szCs w:val="24"/>
-              </w:rPr>
-            </w:pPr>
-            <w:r>
-              <w:rPr>
-                <w:rFonts w:ascii="Times New Roman" w:eastAsia="Times New Roman" w:hAnsi="Times New Roman" w:cs="Times New Roman"/>
-                <w:b/>
-                <w:sz w:val="24"/>
-                <w:szCs w:val="24"/>
-              </w:rPr>
-              <w:t>Check Point Topics</w:t>
-            </w:r>
-          </w:p>
-        </w:tc>
-        <w:tc>
-          <w:tcPr>
-            <w:tcW w:w="2295" w:type="dxa"/>
-            <w:shd w:val="clear" w:color="auto" w:fill="C55911"/>
-          </w:tcPr>
-          <w:p>
-            <w:pPr>
-              <w:jc w:val="both"/>
-              <w:rPr>
-                <w:rFonts w:ascii="Times New Roman" w:eastAsia="Times New Roman" w:hAnsi="Times New Roman" w:cs="Times New Roman"/>
-                <w:b/>
-                <w:sz w:val="24"/>
-                <w:szCs w:val="24"/>
-              </w:rPr>
-            </w:pPr>
-            <w:r>
-              <w:rPr>
-                <w:rFonts w:ascii="Times New Roman" w:eastAsia="Times New Roman" w:hAnsi="Times New Roman" w:cs="Times New Roman"/>
-                <w:b/>
-                <w:sz w:val="24"/>
-                <w:szCs w:val="24"/>
-              </w:rPr>
-              <w:t>Remarks</w:t>
-            </w:r>
-          </w:p>
-        </w:tc>
-        <w:tc>
-          <w:tcPr>
-            <w:tcW w:w="2702" w:type="dxa"/>
-            <w:shd w:val="clear" w:color="auto" w:fill="C55911"/>
-          </w:tcPr>
-          <w:p>
-            <w:pPr>
-              <w:jc w:val="both"/>
-              <w:rPr>
-                <w:rFonts w:ascii="Times New Roman" w:eastAsia="Times New Roman" w:hAnsi="Times New Roman" w:cs="Times New Roman"/>
-                <w:b/>
-                <w:sz w:val="24"/>
-                <w:szCs w:val="24"/>
-              </w:rPr>
-            </w:pPr>
-            <w:r>
-              <w:rPr>
-                <w:rFonts w:ascii="Times New Roman" w:eastAsia="Times New Roman" w:hAnsi="Times New Roman" w:cs="Times New Roman"/>
-                <w:b/>
-                <w:sz w:val="24"/>
-                <w:szCs w:val="24"/>
-              </w:rPr>
-              <w:t>Max Marks</w:t>
-            </w:r>
-          </w:p>
-        </w:tc>
-      </w:tr>
-      <w:tr>
-        <w:tc>
-          <w:tcPr>
-            <w:tcW w:w="4020" w:type="dxa"/>
-          </w:tcPr>
-          <w:p>
-            <w:pPr>
-              <w:jc w:val="both"/>
-              <w:rPr>
-                <w:sz w:val="24"/>
-                <w:szCs w:val="24"/>
-              </w:rPr>
-            </w:pPr>
-            <w:r>
-              <w:rPr>
-                <w:sz w:val="24"/>
-                <w:szCs w:val="24"/>
-              </w:rPr>
-              <w:t xml:space="preserve">1.1 Data manipulation using Python  ( </w:t>
-            </w:r>
-            <w:r>
-              <w:rPr>
-                <w:sz w:val="24"/>
-                <w:szCs w:val="24"/>
-              </w:rPr>
-              <w:t>50</w:t>
-            </w:r>
-            <w:r>
-              <w:rPr>
-                <w:sz w:val="24"/>
-                <w:szCs w:val="24"/>
-              </w:rPr>
-              <w:t xml:space="preserve"> marks)</w:t>
-            </w:r>
-          </w:p>
-          <w:p>
-            <w:pPr>
-              <w:jc w:val="both"/>
-              <w:rPr>
-                <w:sz w:val="24"/>
-                <w:szCs w:val="24"/>
-              </w:rPr>
-            </w:pPr>
-            <w:r>
-              <w:rPr>
-                <w:sz w:val="24"/>
-                <w:szCs w:val="24"/>
-              </w:rPr>
-              <w:t>1.2 Analysis using  SQL Queries (5</w:t>
-            </w:r>
-            <w:r>
-              <w:rPr>
-                <w:sz w:val="24"/>
-                <w:szCs w:val="24"/>
-              </w:rPr>
-              <w:t>0</w:t>
-            </w:r>
-            <w:r>
-              <w:rPr>
-                <w:sz w:val="24"/>
-                <w:szCs w:val="24"/>
-              </w:rPr>
-              <w:t xml:space="preserve"> Marks)</w:t>
-            </w:r>
-          </w:p>
-          <w:p>
-            <w:pPr>
-              <w:jc w:val="both"/>
-              <w:rPr>
-                <w:sz w:val="24"/>
-                <w:szCs w:val="24"/>
-              </w:rPr>
-            </w:pPr>
-          </w:p>
-        </w:tc>
-        <w:tc>
-          <w:tcPr>
-            <w:tcW w:w="2295" w:type="dxa"/>
-          </w:tcPr>
-          <w:p>
-            <w:pPr>
-              <w:jc w:val="both"/>
-              <w:rPr>
-                <w:rFonts w:ascii="Times New Roman" w:eastAsia="Times New Roman" w:hAnsi="Times New Roman" w:cs="Times New Roman"/>
-                <w:b/>
-                <w:sz w:val="24"/>
-                <w:szCs w:val="24"/>
-              </w:rPr>
-            </w:pPr>
-            <w:r>
-              <w:rPr>
-                <w:rFonts w:ascii="Times New Roman" w:eastAsia="Times New Roman" w:hAnsi="Times New Roman" w:cs="Times New Roman"/>
-                <w:b/>
-                <w:sz w:val="24"/>
-                <w:szCs w:val="24"/>
-              </w:rPr>
-              <w:t>Checkpoint 1</w:t>
-            </w:r>
-          </w:p>
-        </w:tc>
-        <w:tc>
-          <w:tcPr>
-            <w:tcW w:w="2702" w:type="dxa"/>
-          </w:tcPr>
-          <w:p>
-            <w:pPr>
-              <w:jc w:val="both"/>
-              <w:rPr>
-                <w:rFonts w:ascii="Times New Roman" w:eastAsia="Times New Roman" w:hAnsi="Times New Roman" w:cs="Times New Roman"/>
-                <w:b/>
-                <w:sz w:val="24"/>
-                <w:szCs w:val="24"/>
-              </w:rPr>
-            </w:pPr>
-            <w:r>
-              <w:rPr>
-                <w:rFonts w:ascii="Times New Roman" w:eastAsia="Times New Roman" w:hAnsi="Times New Roman" w:cs="Times New Roman"/>
-                <w:b/>
-                <w:sz w:val="24"/>
-                <w:szCs w:val="24"/>
-              </w:rPr>
-              <w:t>100</w:t>
-            </w:r>
-          </w:p>
-        </w:tc>
-      </w:tr>
-      <w:tr>
-        <w:tc>
-          <w:tcPr>
-            <w:tcW w:w="4020" w:type="dxa"/>
-          </w:tcPr>
-          <w:p>
-            <w:pPr>
-              <w:jc w:val="both"/>
-              <w:rPr>
-                <w:sz w:val="24"/>
-                <w:szCs w:val="24"/>
-              </w:rPr>
-            </w:pPr>
-            <w:r>
-              <w:rPr>
-                <w:sz w:val="24"/>
-                <w:szCs w:val="24"/>
-              </w:rPr>
-              <w:t>2.</w:t>
-            </w:r>
-            <w:r>
-              <w:rPr>
-                <w:sz w:val="24"/>
-                <w:szCs w:val="24"/>
-              </w:rPr>
-              <w:t>1</w:t>
-            </w:r>
-            <w:r>
-              <w:rPr>
-                <w:sz w:val="24"/>
-                <w:szCs w:val="24"/>
-              </w:rPr>
-              <w:t>Visualization using Power-BI (5</w:t>
-            </w:r>
-            <w:r>
-              <w:rPr>
-                <w:sz w:val="24"/>
-                <w:szCs w:val="24"/>
-              </w:rPr>
-              <w:t>0</w:t>
-            </w:r>
-            <w:r>
-              <w:rPr>
-                <w:sz w:val="24"/>
-                <w:szCs w:val="24"/>
-              </w:rPr>
-              <w:t xml:space="preserve"> marks)</w:t>
-            </w:r>
-          </w:p>
-          <w:p>
-            <w:pPr>
-              <w:jc w:val="both"/>
-              <w:rPr>
-                <w:sz w:val="24"/>
-                <w:szCs w:val="24"/>
-              </w:rPr>
-            </w:pPr>
-            <w:r>
-              <w:rPr>
-                <w:sz w:val="24"/>
-                <w:szCs w:val="24"/>
-              </w:rPr>
-              <w:t>2.2 Data Analysis using Big Data Tools</w:t>
-            </w:r>
-            <w:r>
-              <w:rPr>
-                <w:sz w:val="24"/>
-                <w:szCs w:val="24"/>
-              </w:rPr>
-              <w:t xml:space="preserve"> </w:t>
-            </w:r>
-            <w:r>
-              <w:rPr>
-                <w:sz w:val="24"/>
-                <w:szCs w:val="24"/>
-              </w:rPr>
-              <w:t>(50 marks)</w:t>
-            </w:r>
-          </w:p>
-          <w:p>
-            <w:pPr>
-              <w:jc w:val="both"/>
-              <w:rPr>
-                <w:sz w:val="24"/>
-                <w:szCs w:val="24"/>
-              </w:rPr>
-            </w:pPr>
-          </w:p>
-          <w:p>
-            <w:pPr>
-              <w:jc w:val="both"/>
-              <w:rPr>
-                <w:sz w:val="24"/>
-                <w:szCs w:val="24"/>
-              </w:rPr>
-            </w:pPr>
-          </w:p>
-        </w:tc>
-        <w:tc>
-          <w:tcPr>
-            <w:tcW w:w="2295" w:type="dxa"/>
-          </w:tcPr>
-          <w:p>
-            <w:pPr>
-              <w:jc w:val="both"/>
-              <w:rPr>
-                <w:rFonts w:ascii="Times New Roman" w:eastAsia="Times New Roman" w:hAnsi="Times New Roman" w:cs="Times New Roman"/>
-                <w:b/>
-                <w:sz w:val="24"/>
-                <w:szCs w:val="24"/>
-              </w:rPr>
-            </w:pPr>
-            <w:r>
-              <w:rPr>
-                <w:rFonts w:ascii="Times New Roman" w:eastAsia="Times New Roman" w:hAnsi="Times New Roman" w:cs="Times New Roman"/>
-                <w:b/>
-                <w:sz w:val="24"/>
-                <w:szCs w:val="24"/>
-              </w:rPr>
-              <w:t>Check Point 2</w:t>
-            </w:r>
-          </w:p>
-        </w:tc>
-        <w:tc>
-          <w:tcPr>
-            <w:tcW w:w="2702" w:type="dxa"/>
-          </w:tcPr>
-          <w:p>
-            <w:pPr>
-              <w:jc w:val="both"/>
-              <w:rPr>
-                <w:rFonts w:ascii="Times New Roman" w:eastAsia="Times New Roman" w:hAnsi="Times New Roman" w:cs="Times New Roman"/>
-                <w:b/>
-                <w:sz w:val="24"/>
-                <w:szCs w:val="24"/>
-              </w:rPr>
-            </w:pPr>
-            <w:r>
-              <w:rPr>
-                <w:rFonts w:ascii="Times New Roman" w:eastAsia="Times New Roman" w:hAnsi="Times New Roman" w:cs="Times New Roman"/>
-                <w:b/>
-                <w:sz w:val="24"/>
-                <w:szCs w:val="24"/>
-              </w:rPr>
-              <w:t>100</w:t>
-            </w:r>
-          </w:p>
-        </w:tc>
-      </w:tr>
-      <w:tr>
-        <w:tc>
-          <w:tcPr>
-            <w:tcW w:w="4020" w:type="dxa"/>
-          </w:tcPr>
-          <w:p>
-            <w:pPr>
-              <w:jc w:val="both"/>
-              <w:rPr>
-                <w:rFonts w:ascii="Times New Roman" w:eastAsia="Times New Roman" w:hAnsi="Times New Roman" w:cs="Times New Roman"/>
-                <w:b/>
-                <w:sz w:val="36"/>
-                <w:szCs w:val="36"/>
-              </w:rPr>
-            </w:pPr>
-            <w:r>
-              <w:rPr>
-                <w:sz w:val="24"/>
-                <w:szCs w:val="24"/>
-              </w:rPr>
-              <w:t>3.</w:t>
-            </w:r>
-            <w:r>
-              <w:rPr>
-                <w:sz w:val="24"/>
-                <w:szCs w:val="24"/>
-              </w:rPr>
-              <w:t>1</w:t>
-            </w:r>
-            <w:r>
-              <w:rPr>
-                <w:sz w:val="24"/>
-                <w:szCs w:val="24"/>
-              </w:rPr>
-              <w:t xml:space="preserve"> </w:t>
-            </w:r>
-            <w:r>
-              <w:rPr>
-                <w:sz w:val="24"/>
-                <w:szCs w:val="24"/>
-              </w:rPr>
-              <w:t>Data Analysis + ML Model Training  and Deployment on Cloud</w:t>
-            </w:r>
-            <w:r>
-              <w:rPr>
-                <w:sz w:val="24"/>
-                <w:szCs w:val="24"/>
-              </w:rPr>
-              <w:t xml:space="preserve"> (100 Marks)</w:t>
-            </w:r>
-          </w:p>
-          <w:p>
-            <w:pPr>
-              <w:jc w:val="both"/>
-              <w:rPr>
-                <w:sz w:val="24"/>
-                <w:szCs w:val="24"/>
-              </w:rPr>
-            </w:pPr>
-          </w:p>
-          <w:p>
-            <w:pPr>
-              <w:jc w:val="both"/>
-              <w:rPr>
-                <w:sz w:val="24"/>
-                <w:szCs w:val="24"/>
-              </w:rPr>
-            </w:pPr>
-          </w:p>
-        </w:tc>
-        <w:tc>
-          <w:tcPr>
-            <w:tcW w:w="2295" w:type="dxa"/>
-          </w:tcPr>
-          <w:p>
-            <w:pPr>
-              <w:jc w:val="both"/>
-              <w:rPr>
-                <w:rFonts w:ascii="Times New Roman" w:eastAsia="Times New Roman" w:hAnsi="Times New Roman" w:cs="Times New Roman"/>
-                <w:b/>
-                <w:sz w:val="24"/>
-                <w:szCs w:val="24"/>
-              </w:rPr>
-            </w:pPr>
-            <w:r>
-              <w:rPr>
-                <w:rFonts w:ascii="Times New Roman" w:eastAsia="Times New Roman" w:hAnsi="Times New Roman" w:cs="Times New Roman"/>
-                <w:b/>
-                <w:sz w:val="24"/>
-                <w:szCs w:val="24"/>
-              </w:rPr>
-              <w:t>Checkpoint 3</w:t>
-            </w:r>
-          </w:p>
-        </w:tc>
-        <w:tc>
-          <w:tcPr>
-            <w:tcW w:w="2702" w:type="dxa"/>
-          </w:tcPr>
-          <w:p>
-            <w:pPr>
-              <w:jc w:val="both"/>
-              <w:rPr>
-                <w:rFonts w:ascii="Times New Roman" w:eastAsia="Times New Roman" w:hAnsi="Times New Roman" w:cs="Times New Roman"/>
-                <w:b/>
-                <w:sz w:val="24"/>
-                <w:szCs w:val="24"/>
-              </w:rPr>
-            </w:pPr>
-            <w:r>
-              <w:rPr>
-                <w:rFonts w:ascii="Times New Roman" w:eastAsia="Times New Roman" w:hAnsi="Times New Roman" w:cs="Times New Roman"/>
-                <w:b/>
-                <w:sz w:val="24"/>
-                <w:szCs w:val="24"/>
-              </w:rPr>
-              <w:t>100</w:t>
-            </w:r>
-          </w:p>
-        </w:tc>
-      </w:tr>
-      <w:tr>
-        <w:tc>
-          <w:tcPr>
-            <w:tcW w:w="4020" w:type="dxa"/>
-          </w:tcPr>
-          <w:p>
-            <w:pPr>
-              <w:jc w:val="both"/>
-              <w:rPr>
-                <w:sz w:val="24"/>
-                <w:szCs w:val="24"/>
-              </w:rPr>
-            </w:pPr>
-            <w:r>
-              <w:rPr>
-                <w:sz w:val="24"/>
-                <w:szCs w:val="24"/>
-              </w:rPr>
-              <w:t>4.1Final Presentation and Viva( 50 marks)</w:t>
-            </w:r>
-          </w:p>
-        </w:tc>
-        <w:tc>
-          <w:tcPr>
-            <w:tcW w:w="2295" w:type="dxa"/>
-          </w:tcPr>
-          <w:p>
-            <w:pPr>
-              <w:jc w:val="both"/>
-              <w:rPr>
-                <w:rFonts w:ascii="Times New Roman" w:eastAsia="Times New Roman" w:hAnsi="Times New Roman" w:cs="Times New Roman"/>
-                <w:b/>
-                <w:sz w:val="24"/>
-                <w:szCs w:val="24"/>
-              </w:rPr>
-            </w:pPr>
-            <w:r>
-              <w:rPr>
-                <w:rFonts w:ascii="Times New Roman" w:eastAsia="Times New Roman" w:hAnsi="Times New Roman" w:cs="Times New Roman"/>
-                <w:b/>
-                <w:sz w:val="24"/>
-                <w:szCs w:val="24"/>
-              </w:rPr>
-              <w:t>Check point 4</w:t>
-            </w:r>
-          </w:p>
-        </w:tc>
-        <w:tc>
-          <w:tcPr>
-            <w:tcW w:w="2702" w:type="dxa"/>
-          </w:tcPr>
-          <w:p>
-            <w:pPr>
-              <w:jc w:val="both"/>
-              <w:rPr>
-                <w:rFonts w:ascii="Times New Roman" w:eastAsia="Times New Roman" w:hAnsi="Times New Roman" w:cs="Times New Roman"/>
-                <w:b/>
-                <w:sz w:val="24"/>
-                <w:szCs w:val="24"/>
-              </w:rPr>
-            </w:pPr>
-            <w:r>
-              <w:rPr>
-                <w:rFonts w:ascii="Times New Roman" w:eastAsia="Times New Roman" w:hAnsi="Times New Roman" w:cs="Times New Roman"/>
-                <w:b/>
-                <w:sz w:val="24"/>
-                <w:szCs w:val="24"/>
-              </w:rPr>
-              <w:t>50</w:t>
-            </w:r>
-          </w:p>
-        </w:tc>
-      </w:tr>
-    </w:tbl>
-    <w:p>
-      <w:pPr>
-        <w:spacing w:after="0"/>
         <w:jc w:val="both"/>
         <w:rPr>
           <w:rFonts w:ascii="Times New Roman" w:eastAsia="Times New Roman" w:hAnsi="Times New Roman" w:cs="Times New Roman"/>
@@ -776,7 +134,25 @@
           <w:sz w:val="24"/>
           <w:szCs w:val="24"/>
         </w:rPr>
-        <w:t>Customer churn is a key business concept that determines the number of customers that stop doing business with a specific company. The churn rate is then defined as the rate by which a company loses customers in a given timeframe.</w:t>
+        <w:t xml:space="preserve">Customer churn is a key business concept that determines the number of customers that stop doing business with a specific company. The churn rate is then defined as the rate by which a company loses customers </w:t>
+      </w:r>
+      <w:proofErr w:type="gramStart"/>
+      <w:r>
+        <w:rPr>
+          <w:rFonts w:ascii="Times New Roman" w:eastAsia="Times New Roman" w:hAnsi="Times New Roman" w:cs="Times New Roman"/>
+          <w:sz w:val="24"/>
+          <w:szCs w:val="24"/>
+        </w:rPr>
+        <w:t>in a given</w:t>
+      </w:r>
+      <w:proofErr w:type="gramEnd"/>
+      <w:r>
+        <w:rPr>
+          <w:rFonts w:ascii="Times New Roman" w:eastAsia="Times New Roman" w:hAnsi="Times New Roman" w:cs="Times New Roman"/>
+          <w:sz w:val="24"/>
+          <w:szCs w:val="24"/>
+        </w:rPr>
+        <w:t xml:space="preserve"> timeframe.</w:t>
       </w:r>
       <w:r>
         <w:rPr>
@@ -1003,7 +379,6 @@
           <w:sz w:val="24"/>
           <w:szCs w:val="24"/>
         </w:rPr>
-        <w:lastRenderedPageBreak/>
         <w:t>Being a data analyst, you must come up with a first step document that lists output of your exploratory analysis, any issues or problems you may see with data that need follow up, and some basic descriptive analysis that you think highlights important outcomes/findings from the data. Based on your findings, the next level of analysis will be charted out.</w:t>
       </w:r>
     </w:p>
@@ -1211,7 +586,25 @@
           <w:sz w:val="24"/>
           <w:szCs w:val="24"/>
         </w:rPr>
-        <w:t>Customer id : Unique customer id</w:t>
+        <w:t xml:space="preserve">Customer </w:t>
+      </w:r>
+      <w:proofErr w:type="gramStart"/>
+      <w:r>
+        <w:rPr>
+          <w:rFonts w:ascii="Times New Roman" w:eastAsia="Times New Roman" w:hAnsi="Times New Roman" w:cs="Times New Roman"/>
+          <w:sz w:val="24"/>
+          <w:szCs w:val="24"/>
+        </w:rPr>
+        <w:t>id :</w:t>
+      </w:r>
+      <w:proofErr w:type="gramEnd"/>
+      <w:r>
+        <w:rPr>
+          <w:rFonts w:ascii="Times New Roman" w:eastAsia="Times New Roman" w:hAnsi="Times New Roman" w:cs="Times New Roman"/>
+          <w:sz w:val="24"/>
+          <w:szCs w:val="24"/>
+        </w:rPr>
+        <w:t xml:space="preserve"> Unique customer id</w:t>
       </w:r>
     </w:p>
     <w:p>
@@ -1236,6 +629,7 @@
         </w:rPr>
       </w:pPr>
       <w:proofErr w:type="spellStart"/>
+      <w:proofErr w:type="gramStart"/>
       <w:r>
         <w:rPr>
           <w:rFonts w:ascii="Times New Roman" w:eastAsia="Times New Roman" w:hAnsi="Times New Roman" w:cs="Times New Roman"/>
@@ -1271,7 +665,17 @@
           <w:sz w:val="24"/>
           <w:szCs w:val="24"/>
         </w:rPr>
-        <w:t>Whether the customer has a phone service (Yes, No)</w:t>
+        <w:t>Whether</w:t>
+      </w:r>
+      <w:proofErr w:type="gramEnd"/>
+      <w:r>
+        <w:rPr>
+          <w:rFonts w:ascii="Times New Roman" w:eastAsia="Times New Roman" w:hAnsi="Times New Roman" w:cs="Times New Roman"/>
+          <w:color w:val="000000"/>
+          <w:sz w:val="24"/>
+          <w:szCs w:val="24"/>
+        </w:rPr>
+        <w:t xml:space="preserve"> the customer has a phone service (Yes, No)</w:t>
       </w:r>
     </w:p>
     <w:p>
@@ -1296,6 +700,7 @@
         </w:rPr>
       </w:pPr>
       <w:proofErr w:type="spellStart"/>
+      <w:proofErr w:type="gramStart"/>
       <w:r>
         <w:rPr>
           <w:rFonts w:ascii="Times New Roman" w:eastAsia="Times New Roman" w:hAnsi="Times New Roman" w:cs="Times New Roman"/>
@@ -1331,7 +736,17 @@
           <w:sz w:val="24"/>
           <w:szCs w:val="24"/>
         </w:rPr>
-        <w:t>Whether the customer has multiple lines (Yes, No, No phone service)</w:t>
+        <w:t>Whether</w:t>
+      </w:r>
+      <w:proofErr w:type="gramEnd"/>
+      <w:r>
+        <w:rPr>
+          <w:rFonts w:ascii="Times New Roman" w:eastAsia="Times New Roman" w:hAnsi="Times New Roman" w:cs="Times New Roman"/>
+          <w:color w:val="000000"/>
+          <w:sz w:val="24"/>
+          <w:szCs w:val="24"/>
+        </w:rPr>
+        <w:t xml:space="preserve"> the customer has multiple lines (Yes, No, No phone service)</w:t>
       </w:r>
     </w:p>
     <w:p>
@@ -1356,6 +771,7 @@
         </w:rPr>
       </w:pPr>
       <w:proofErr w:type="spellStart"/>
+      <w:proofErr w:type="gramStart"/>
       <w:r>
         <w:rPr>
           <w:rFonts w:ascii="Times New Roman" w:eastAsia="Times New Roman" w:hAnsi="Times New Roman" w:cs="Times New Roman"/>
@@ -1384,6 +800,7 @@
         </w:rPr>
         <w:t>:</w:t>
       </w:r>
+      <w:proofErr w:type="gramEnd"/>
       <w:r>
         <w:rPr>
           <w:rFonts w:ascii="Times New Roman" w:eastAsia="Times New Roman" w:hAnsi="Times New Roman" w:cs="Times New Roman"/>
@@ -1416,6 +833,7 @@
         </w:rPr>
       </w:pPr>
       <w:proofErr w:type="spellStart"/>
+      <w:proofErr w:type="gramStart"/>
       <w:r>
         <w:rPr>
           <w:rFonts w:ascii="Times New Roman" w:eastAsia="Times New Roman" w:hAnsi="Times New Roman" w:cs="Times New Roman"/>
@@ -1451,7 +869,17 @@
           <w:sz w:val="24"/>
           <w:szCs w:val="24"/>
         </w:rPr>
-        <w:t>Whether the customer has online security (Yes, No, No internet service)</w:t>
+        <w:t>Whether</w:t>
+      </w:r>
+      <w:proofErr w:type="gramEnd"/>
+      <w:r>
+        <w:rPr>
+          <w:rFonts w:ascii="Times New Roman" w:eastAsia="Times New Roman" w:hAnsi="Times New Roman" w:cs="Times New Roman"/>
+          <w:color w:val="000000"/>
+          <w:sz w:val="24"/>
+          <w:szCs w:val="24"/>
+        </w:rPr>
+        <w:t xml:space="preserve"> the customer has online security (Yes, No, No internet service)</w:t>
       </w:r>
     </w:p>
     <w:p>
@@ -1476,13 +904,15 @@
         </w:rPr>
       </w:pPr>
       <w:proofErr w:type="spellStart"/>
-      <w:r>
-        <w:rPr>
-          <w:rFonts w:ascii="Times New Roman" w:eastAsia="Times New Roman" w:hAnsi="Times New Roman" w:cs="Times New Roman"/>
-          <w:color w:val="000000" w:themeColor="text1"/>
-          <w:sz w:val="24"/>
-          <w:szCs w:val="24"/>
-        </w:rPr>
+      <w:proofErr w:type="gramStart"/>
+      <w:r>
+        <w:rPr>
+          <w:rFonts w:ascii="Times New Roman" w:eastAsia="Times New Roman" w:hAnsi="Times New Roman" w:cs="Times New Roman"/>
+          <w:color w:val="000000" w:themeColor="text1"/>
+          <w:sz w:val="24"/>
+          <w:szCs w:val="24"/>
+        </w:rPr>
+        <w:lastRenderedPageBreak/>
         <w:t>OnlineBackup</w:t>
       </w:r>
       <w:proofErr w:type="spellEnd"/>
@@ -1511,7 +941,17 @@
           <w:sz w:val="24"/>
           <w:szCs w:val="24"/>
         </w:rPr>
-        <w:t>Whether the customer has online backup (Yes, No, No internet service)</w:t>
+        <w:t>Whether</w:t>
+      </w:r>
+      <w:proofErr w:type="gramEnd"/>
+      <w:r>
+        <w:rPr>
+          <w:rFonts w:ascii="Times New Roman" w:eastAsia="Times New Roman" w:hAnsi="Times New Roman" w:cs="Times New Roman"/>
+          <w:color w:val="000000" w:themeColor="text1"/>
+          <w:sz w:val="24"/>
+          <w:szCs w:val="24"/>
+        </w:rPr>
+        <w:t xml:space="preserve"> the customer has online backup (Yes, No, No internet service)</w:t>
       </w:r>
     </w:p>
     <w:p>
@@ -1536,6 +976,7 @@
         </w:rPr>
       </w:pPr>
       <w:proofErr w:type="spellStart"/>
+      <w:proofErr w:type="gramStart"/>
       <w:r>
         <w:rPr>
           <w:rFonts w:ascii="Times New Roman" w:eastAsia="Times New Roman" w:hAnsi="Times New Roman" w:cs="Times New Roman"/>
@@ -1571,7 +1012,17 @@
           <w:sz w:val="24"/>
           <w:szCs w:val="24"/>
         </w:rPr>
-        <w:t>Whether the customer has device protection (Yes, No, No internet service)</w:t>
+        <w:t>Whether</w:t>
+      </w:r>
+      <w:proofErr w:type="gramEnd"/>
+      <w:r>
+        <w:rPr>
+          <w:rFonts w:ascii="Times New Roman" w:eastAsia="Times New Roman" w:hAnsi="Times New Roman" w:cs="Times New Roman"/>
+          <w:color w:val="000000" w:themeColor="text1"/>
+          <w:sz w:val="24"/>
+          <w:szCs w:val="24"/>
+        </w:rPr>
+        <w:t xml:space="preserve"> the customer has device protection (Yes, No, No internet service)</w:t>
       </w:r>
     </w:p>
     <w:p>
@@ -1596,6 +1047,7 @@
         </w:rPr>
       </w:pPr>
       <w:proofErr w:type="spellStart"/>
+      <w:proofErr w:type="gramStart"/>
       <w:r>
         <w:rPr>
           <w:rFonts w:ascii="Times New Roman" w:eastAsia="Times New Roman" w:hAnsi="Times New Roman" w:cs="Times New Roman"/>
@@ -1631,7 +1083,17 @@
           <w:sz w:val="24"/>
           <w:szCs w:val="24"/>
         </w:rPr>
-        <w:t>Whether the customer has tech support (Yes, No, No internet service)</w:t>
+        <w:t>Whether</w:t>
+      </w:r>
+      <w:proofErr w:type="gramEnd"/>
+      <w:r>
+        <w:rPr>
+          <w:rFonts w:ascii="Times New Roman" w:eastAsia="Times New Roman" w:hAnsi="Times New Roman" w:cs="Times New Roman"/>
+          <w:color w:val="000000" w:themeColor="text1"/>
+          <w:sz w:val="24"/>
+          <w:szCs w:val="24"/>
+        </w:rPr>
+        <w:t xml:space="preserve"> the customer has tech support (Yes, No, No internet service)</w:t>
       </w:r>
     </w:p>
     <w:p>
@@ -1656,6 +1118,7 @@
         </w:rPr>
       </w:pPr>
       <w:proofErr w:type="spellStart"/>
+      <w:proofErr w:type="gramStart"/>
       <w:r>
         <w:rPr>
           <w:rFonts w:ascii="Times New Roman" w:eastAsia="Times New Roman" w:hAnsi="Times New Roman" w:cs="Times New Roman"/>
@@ -1691,7 +1154,17 @@
           <w:sz w:val="24"/>
           <w:szCs w:val="24"/>
         </w:rPr>
-        <w:t>Whether the customer has streaming TV (Yes, No, No internet service)</w:t>
+        <w:t>Whether</w:t>
+      </w:r>
+      <w:proofErr w:type="gramEnd"/>
+      <w:r>
+        <w:rPr>
+          <w:rFonts w:ascii="Times New Roman" w:eastAsia="Times New Roman" w:hAnsi="Times New Roman" w:cs="Times New Roman"/>
+          <w:color w:val="000000" w:themeColor="text1"/>
+          <w:sz w:val="24"/>
+          <w:szCs w:val="24"/>
+        </w:rPr>
+        <w:t xml:space="preserve"> the customer has streaming TV (Yes, No, No internet service)</w:t>
       </w:r>
     </w:p>
     <w:p>
@@ -1716,6 +1189,7 @@
         </w:rPr>
       </w:pPr>
       <w:proofErr w:type="spellStart"/>
+      <w:proofErr w:type="gramStart"/>
       <w:r>
         <w:rPr>
           <w:rFonts w:ascii="Times New Roman" w:eastAsia="Times New Roman" w:hAnsi="Times New Roman" w:cs="Times New Roman"/>
@@ -1751,7 +1225,17 @@
           <w:sz w:val="24"/>
           <w:szCs w:val="24"/>
         </w:rPr>
-        <w:t>Whether the customer has streaming movies (Yes, No, No internet service)</w:t>
+        <w:t>Whether</w:t>
+      </w:r>
+      <w:proofErr w:type="gramEnd"/>
+      <w:r>
+        <w:rPr>
+          <w:rFonts w:ascii="Times New Roman" w:eastAsia="Times New Roman" w:hAnsi="Times New Roman" w:cs="Times New Roman"/>
+          <w:color w:val="000000" w:themeColor="text1"/>
+          <w:sz w:val="24"/>
+          <w:szCs w:val="24"/>
+        </w:rPr>
+        <w:t xml:space="preserve"> the customer has streaming movies (Yes, No, No internet service)</w:t>
       </w:r>
     </w:p>
     <w:p>
@@ -1844,6 +1328,7 @@
           <w:szCs w:val="24"/>
         </w:rPr>
       </w:pPr>
+      <w:proofErr w:type="gramStart"/>
       <w:r>
         <w:rPr>
           <w:rFonts w:ascii="Times New Roman" w:eastAsia="Times New Roman" w:hAnsi="Times New Roman" w:cs="Times New Roman"/>
@@ -1860,7 +1345,17 @@
           <w:sz w:val="24"/>
           <w:szCs w:val="24"/>
         </w:rPr>
-        <w:t xml:space="preserve"> : </w:t>
+        <w:t xml:space="preserve"> :</w:t>
+      </w:r>
+      <w:proofErr w:type="gramEnd"/>
+      <w:r>
+        <w:rPr>
+          <w:rFonts w:ascii="Times New Roman" w:eastAsia="Times New Roman" w:hAnsi="Times New Roman" w:cs="Times New Roman"/>
+          <w:color w:val="000000"/>
+          <w:sz w:val="24"/>
+          <w:szCs w:val="24"/>
+        </w:rPr>
+        <w:t xml:space="preserve"> </w:t>
       </w:r>
       <w:r>
         <w:rPr>
@@ -1887,6 +1382,7 @@
           <w:szCs w:val="24"/>
         </w:rPr>
       </w:pPr>
+      <w:proofErr w:type="gramStart"/>
       <w:r>
         <w:rPr>
           <w:rFonts w:ascii="Times New Roman" w:eastAsia="Times New Roman" w:hAnsi="Times New Roman" w:cs="Times New Roman"/>
@@ -1912,7 +1408,17 @@
           <w:sz w:val="24"/>
           <w:szCs w:val="24"/>
         </w:rPr>
-        <w:t>The contract term of the customer (Month-to-month, One year, Two year)</w:t>
+        <w:t>The</w:t>
+      </w:r>
+      <w:proofErr w:type="gramEnd"/>
+      <w:r>
+        <w:rPr>
+          <w:rFonts w:ascii="Times New Roman" w:eastAsia="Times New Roman" w:hAnsi="Times New Roman" w:cs="Times New Roman"/>
+          <w:color w:val="000000"/>
+          <w:sz w:val="24"/>
+          <w:szCs w:val="24"/>
+        </w:rPr>
+        <w:t xml:space="preserve"> contract term of the customer (Month-to-month, One year, Two year)</w:t>
       </w:r>
     </w:p>
     <w:p>
@@ -1931,6 +1437,7 @@
         </w:rPr>
       </w:pPr>
       <w:proofErr w:type="spellStart"/>
+      <w:proofErr w:type="gramStart"/>
       <w:r>
         <w:rPr>
           <w:rFonts w:ascii="Times New Roman" w:eastAsia="Times New Roman" w:hAnsi="Times New Roman" w:cs="Times New Roman"/>
@@ -1966,7 +1473,17 @@
           <w:sz w:val="24"/>
           <w:szCs w:val="24"/>
         </w:rPr>
-        <w:t>Whether the customer has paperless billing (Yes, No)</w:t>
+        <w:t>Whether</w:t>
+      </w:r>
+      <w:proofErr w:type="gramEnd"/>
+      <w:r>
+        <w:rPr>
+          <w:rFonts w:ascii="Times New Roman" w:eastAsia="Times New Roman" w:hAnsi="Times New Roman" w:cs="Times New Roman"/>
+          <w:color w:val="000000"/>
+          <w:sz w:val="24"/>
+          <w:szCs w:val="24"/>
+        </w:rPr>
+        <w:t xml:space="preserve"> the customer has paperless billing (Yes, No)</w:t>
       </w:r>
     </w:p>
     <w:p>
@@ -1985,6 +1502,7 @@
         </w:rPr>
       </w:pPr>
       <w:proofErr w:type="spellStart"/>
+      <w:proofErr w:type="gramStart"/>
       <w:r>
         <w:rPr>
           <w:rFonts w:ascii="Times New Roman" w:eastAsia="Times New Roman" w:hAnsi="Times New Roman" w:cs="Times New Roman"/>
@@ -2020,7 +1538,37 @@
           <w:sz w:val="24"/>
           <w:szCs w:val="24"/>
         </w:rPr>
-        <w:t>The customer’s payment method (Electronic check, Mailed check, Bank transfer (automatic), Credit card (automatic))</w:t>
+        <w:t>The</w:t>
+      </w:r>
+      <w:proofErr w:type="gramEnd"/>
+      <w:r>
+        <w:rPr>
+          <w:rFonts w:ascii="Times New Roman" w:eastAsia="Times New Roman" w:hAnsi="Times New Roman" w:cs="Times New Roman"/>
+          <w:color w:val="000000"/>
+          <w:sz w:val="24"/>
+          <w:szCs w:val="24"/>
+        </w:rPr>
+        <w:t xml:space="preserve"> customer’s payment method (Electronic check, </w:t>
+      </w:r>
+      <w:proofErr w:type="gramStart"/>
+      <w:r>
+        <w:rPr>
+          <w:rFonts w:ascii="Times New Roman" w:eastAsia="Times New Roman" w:hAnsi="Times New Roman" w:cs="Times New Roman"/>
+          <w:color w:val="000000"/>
+          <w:sz w:val="24"/>
+          <w:szCs w:val="24"/>
+        </w:rPr>
+        <w:t>Mailed</w:t>
+      </w:r>
+      <w:proofErr w:type="gramEnd"/>
+      <w:r>
+        <w:rPr>
+          <w:rFonts w:ascii="Times New Roman" w:eastAsia="Times New Roman" w:hAnsi="Times New Roman" w:cs="Times New Roman"/>
+          <w:color w:val="000000"/>
+          <w:sz w:val="24"/>
+          <w:szCs w:val="24"/>
+        </w:rPr>
+        <w:t xml:space="preserve"> check, Bank transfer (automatic), Credit card (automatic))</w:t>
       </w:r>
     </w:p>
     <w:p>
@@ -2039,6 +1587,7 @@
         </w:rPr>
       </w:pPr>
       <w:proofErr w:type="spellStart"/>
+      <w:proofErr w:type="gramStart"/>
       <w:r>
         <w:rPr>
           <w:rFonts w:ascii="Times New Roman" w:eastAsia="Times New Roman" w:hAnsi="Times New Roman" w:cs="Times New Roman"/>
@@ -2074,7 +1623,17 @@
           <w:sz w:val="24"/>
           <w:szCs w:val="24"/>
         </w:rPr>
-        <w:t>The amount charged to the customer monthly</w:t>
+        <w:t>The</w:t>
+      </w:r>
+      <w:proofErr w:type="gramEnd"/>
+      <w:r>
+        <w:rPr>
+          <w:rFonts w:ascii="Times New Roman" w:eastAsia="Times New Roman" w:hAnsi="Times New Roman" w:cs="Times New Roman"/>
+          <w:color w:val="000000"/>
+          <w:sz w:val="24"/>
+          <w:szCs w:val="24"/>
+        </w:rPr>
+        <w:t xml:space="preserve"> amount charged to the customer monthly</w:t>
       </w:r>
     </w:p>
     <w:p>
@@ -2166,6 +1725,7 @@
         </w:rPr>
       </w:pPr>
       <w:proofErr w:type="spellStart"/>
+      <w:proofErr w:type="gramStart"/>
       <w:r>
         <w:rPr>
           <w:rFonts w:ascii="Times New Roman" w:eastAsia="Times New Roman" w:hAnsi="Times New Roman" w:cs="Times New Roman"/>
@@ -2201,7 +1761,17 @@
           <w:sz w:val="24"/>
           <w:szCs w:val="24"/>
         </w:rPr>
-        <w:t>Customer ID</w:t>
+        <w:t>Customer</w:t>
+      </w:r>
+      <w:proofErr w:type="gramEnd"/>
+      <w:r>
+        <w:rPr>
+          <w:rFonts w:ascii="Times New Roman" w:eastAsia="Times New Roman" w:hAnsi="Times New Roman" w:cs="Times New Roman"/>
+          <w:color w:val="000000"/>
+          <w:sz w:val="24"/>
+          <w:szCs w:val="24"/>
+        </w:rPr>
+        <w:t xml:space="preserve"> ID</w:t>
       </w:r>
     </w:p>
     <w:p>
@@ -2219,6 +1789,7 @@
           <w:szCs w:val="24"/>
         </w:rPr>
       </w:pPr>
+      <w:proofErr w:type="gramStart"/>
       <w:r>
         <w:rPr>
           <w:rFonts w:ascii="Times New Roman" w:eastAsia="Times New Roman" w:hAnsi="Times New Roman" w:cs="Times New Roman"/>
@@ -2244,7 +1815,17 @@
           <w:sz w:val="24"/>
           <w:szCs w:val="24"/>
         </w:rPr>
-        <w:t>Whether the customer is a male or a female</w:t>
+        <w:t>Whether</w:t>
+      </w:r>
+      <w:proofErr w:type="gramEnd"/>
+      <w:r>
+        <w:rPr>
+          <w:rFonts w:ascii="Times New Roman" w:eastAsia="Times New Roman" w:hAnsi="Times New Roman" w:cs="Times New Roman"/>
+          <w:color w:val="000000"/>
+          <w:sz w:val="24"/>
+          <w:szCs w:val="24"/>
+        </w:rPr>
+        <w:t xml:space="preserve"> the customer is a male or a female</w:t>
       </w:r>
     </w:p>
     <w:p>
@@ -2263,6 +1844,7 @@
         </w:rPr>
       </w:pPr>
       <w:proofErr w:type="spellStart"/>
+      <w:proofErr w:type="gramStart"/>
       <w:r>
         <w:rPr>
           <w:rFonts w:ascii="Times New Roman" w:eastAsia="Times New Roman" w:hAnsi="Times New Roman" w:cs="Times New Roman"/>
@@ -2298,7 +1880,17 @@
           <w:sz w:val="24"/>
           <w:szCs w:val="24"/>
         </w:rPr>
-        <w:t>Whether the customer is a senior citizen or not (1, 0)</w:t>
+        <w:t>Whether</w:t>
+      </w:r>
+      <w:proofErr w:type="gramEnd"/>
+      <w:r>
+        <w:rPr>
+          <w:rFonts w:ascii="Times New Roman" w:eastAsia="Times New Roman" w:hAnsi="Times New Roman" w:cs="Times New Roman"/>
+          <w:color w:val="000000"/>
+          <w:sz w:val="24"/>
+          <w:szCs w:val="24"/>
+        </w:rPr>
+        <w:t xml:space="preserve"> the customer is a senior citizen or not (1, 0)</w:t>
       </w:r>
     </w:p>
     <w:p>
@@ -2316,6 +1908,7 @@
           <w:szCs w:val="24"/>
         </w:rPr>
       </w:pPr>
+      <w:proofErr w:type="gramStart"/>
       <w:r>
         <w:rPr>
           <w:rFonts w:ascii="Times New Roman" w:eastAsia="Times New Roman" w:hAnsi="Times New Roman" w:cs="Times New Roman"/>
@@ -2341,7 +1934,17 @@
           <w:sz w:val="24"/>
           <w:szCs w:val="24"/>
         </w:rPr>
-        <w:t>Whether the customer has a partner or not (Yes, No)</w:t>
+        <w:t>Whether</w:t>
+      </w:r>
+      <w:proofErr w:type="gramEnd"/>
+      <w:r>
+        <w:rPr>
+          <w:rFonts w:ascii="Times New Roman" w:eastAsia="Times New Roman" w:hAnsi="Times New Roman" w:cs="Times New Roman"/>
+          <w:color w:val="000000"/>
+          <w:sz w:val="24"/>
+          <w:szCs w:val="24"/>
+        </w:rPr>
+        <w:t xml:space="preserve"> the customer has a partner or not (Yes, No)</w:t>
       </w:r>
     </w:p>
     <w:p>
@@ -2359,6 +1962,7 @@
           <w:szCs w:val="24"/>
         </w:rPr>
       </w:pPr>
+      <w:proofErr w:type="gramStart"/>
       <w:r>
         <w:rPr>
           <w:rFonts w:ascii="Times New Roman" w:eastAsia="Times New Roman" w:hAnsi="Times New Roman" w:cs="Times New Roman"/>
@@ -2384,7 +1988,17 @@
           <w:sz w:val="24"/>
           <w:szCs w:val="24"/>
         </w:rPr>
-        <w:t>Whether the customer has dependents or not (Yes, No)</w:t>
+        <w:t>Whether</w:t>
+      </w:r>
+      <w:proofErr w:type="gramEnd"/>
+      <w:r>
+        <w:rPr>
+          <w:rFonts w:ascii="Times New Roman" w:eastAsia="Times New Roman" w:hAnsi="Times New Roman" w:cs="Times New Roman"/>
+          <w:color w:val="000000"/>
+          <w:sz w:val="24"/>
+          <w:szCs w:val="24"/>
+        </w:rPr>
+        <w:t xml:space="preserve"> the customer has dependents or not (Yes, No)</w:t>
       </w:r>
     </w:p>
     <w:p>
@@ -2436,14 +2050,14 @@
           <w:szCs w:val="24"/>
         </w:rPr>
       </w:pPr>
-      <w:r>
-        <w:rPr>
-          <w:rFonts w:ascii="Times New Roman" w:eastAsia="Times New Roman" w:hAnsi="Times New Roman" w:cs="Times New Roman"/>
-          <w:color w:val="000000" w:themeColor="text1"/>
-          <w:sz w:val="24"/>
-          <w:szCs w:val="24"/>
-        </w:rPr>
-        <w:lastRenderedPageBreak/>
+      <w:proofErr w:type="gramStart"/>
+      <w:r>
+        <w:rPr>
+          <w:rFonts w:ascii="Times New Roman" w:eastAsia="Times New Roman" w:hAnsi="Times New Roman" w:cs="Times New Roman"/>
+          <w:color w:val="000000" w:themeColor="text1"/>
+          <w:sz w:val="24"/>
+          <w:szCs w:val="24"/>
+        </w:rPr>
         <w:t xml:space="preserve">Churn </w:t>
       </w:r>
       <w:r>
@@ -2462,7 +2076,17 @@
           <w:sz w:val="24"/>
           <w:szCs w:val="24"/>
         </w:rPr>
-        <w:t>Whether the customer churned or not (Yes or No)</w:t>
+        <w:t>Whether</w:t>
+      </w:r>
+      <w:proofErr w:type="gramEnd"/>
+      <w:r>
+        <w:rPr>
+          <w:rFonts w:ascii="Times New Roman" w:eastAsia="Times New Roman" w:hAnsi="Times New Roman" w:cs="Times New Roman"/>
+          <w:color w:val="000000" w:themeColor="text1"/>
+          <w:sz w:val="24"/>
+          <w:szCs w:val="24"/>
+        </w:rPr>
+        <w:t xml:space="preserve"> the customer churned or not (Yes or No)</w:t>
       </w:r>
     </w:p>
     <w:p>
@@ -2578,7 +2202,25 @@
           <w:sz w:val="24"/>
           <w:szCs w:val="24"/>
         </w:rPr>
-        <w:t>Come up with appropriate results  for the following:</w:t>
+        <w:t xml:space="preserve">Come up with appropriate </w:t>
+      </w:r>
+      <w:proofErr w:type="gramStart"/>
+      <w:r>
+        <w:rPr>
+          <w:rFonts w:ascii="Times New Roman" w:eastAsia="Times New Roman" w:hAnsi="Times New Roman" w:cs="Times New Roman"/>
+          <w:sz w:val="24"/>
+          <w:szCs w:val="24"/>
+        </w:rPr>
+        <w:t>results  for</w:t>
+      </w:r>
+      <w:proofErr w:type="gramEnd"/>
+      <w:r>
+        <w:rPr>
+          <w:rFonts w:ascii="Times New Roman" w:eastAsia="Times New Roman" w:hAnsi="Times New Roman" w:cs="Times New Roman"/>
+          <w:sz w:val="24"/>
+          <w:szCs w:val="24"/>
+        </w:rPr>
+        <w:t xml:space="preserve"> the following:</w:t>
       </w:r>
     </w:p>
     <w:p>
@@ -2912,6 +2554,7 @@
           <w:sz w:val="24"/>
           <w:szCs w:val="24"/>
         </w:rPr>
+        <w:lastRenderedPageBreak/>
         <w:t>Insert the appropriate data into the identified tables from the sample dataset provided.</w:t>
       </w:r>
     </w:p>
@@ -3147,7 +2790,27 @@
           <w:sz w:val="24"/>
           <w:szCs w:val="24"/>
         </w:rPr>
-        <w:t>You have to prepare a power point presentation with screenshots of outputs (10 -15 slides) for each check point</w:t>
+        <w:t xml:space="preserve">You </w:t>
+      </w:r>
+      <w:proofErr w:type="gramStart"/>
+      <w:r>
+        <w:rPr>
+          <w:rFonts w:ascii="Times New Roman" w:eastAsia="Times New Roman" w:hAnsi="Times New Roman" w:cs="Times New Roman"/>
+          <w:color w:val="000000" w:themeColor="text1"/>
+          <w:sz w:val="24"/>
+          <w:szCs w:val="24"/>
+        </w:rPr>
+        <w:t>have to</w:t>
+      </w:r>
+      <w:proofErr w:type="gramEnd"/>
+      <w:r>
+        <w:rPr>
+          <w:rFonts w:ascii="Times New Roman" w:eastAsia="Times New Roman" w:hAnsi="Times New Roman" w:cs="Times New Roman"/>
+          <w:color w:val="000000" w:themeColor="text1"/>
+          <w:sz w:val="24"/>
+          <w:szCs w:val="24"/>
+        </w:rPr>
+        <w:t xml:space="preserve"> prepare a power point presentation with screenshots of outputs (10 -15 slides) for each check point</w:t>
       </w:r>
     </w:p>
     <w:p>
@@ -3225,7 +2888,47 @@
           <w:sz w:val="24"/>
           <w:szCs w:val="24"/>
         </w:rPr>
-        <w:t>The code file(html file for Task 1.1) should contain the Batch Name and the group name, group members (One of the group member) at the top (in Jupyter Notebook).</w:t>
+        <w:t xml:space="preserve">The code </w:t>
+      </w:r>
+      <w:proofErr w:type="gramStart"/>
+      <w:r>
+        <w:rPr>
+          <w:rFonts w:ascii="Times New Roman" w:eastAsia="Times New Roman" w:hAnsi="Times New Roman" w:cs="Times New Roman"/>
+          <w:color w:val="000000" w:themeColor="text1"/>
+          <w:sz w:val="24"/>
+          <w:szCs w:val="24"/>
+        </w:rPr>
+        <w:t>file(</w:t>
+      </w:r>
+      <w:proofErr w:type="gramEnd"/>
+      <w:r>
+        <w:rPr>
+          <w:rFonts w:ascii="Times New Roman" w:eastAsia="Times New Roman" w:hAnsi="Times New Roman" w:cs="Times New Roman"/>
+          <w:color w:val="000000" w:themeColor="text1"/>
+          <w:sz w:val="24"/>
+          <w:szCs w:val="24"/>
+        </w:rPr>
+        <w:t xml:space="preserve">html file for Task 1.1) should contain the Batch Name and the group name, group members (One of the group </w:t>
+      </w:r>
+      <w:proofErr w:type="gramStart"/>
+      <w:r>
+        <w:rPr>
+          <w:rFonts w:ascii="Times New Roman" w:eastAsia="Times New Roman" w:hAnsi="Times New Roman" w:cs="Times New Roman"/>
+          <w:color w:val="000000" w:themeColor="text1"/>
+          <w:sz w:val="24"/>
+          <w:szCs w:val="24"/>
+        </w:rPr>
+        <w:t>member</w:t>
+      </w:r>
+      <w:proofErr w:type="gramEnd"/>
+      <w:r>
+        <w:rPr>
+          <w:rFonts w:ascii="Times New Roman" w:eastAsia="Times New Roman" w:hAnsi="Times New Roman" w:cs="Times New Roman"/>
+          <w:color w:val="000000" w:themeColor="text1"/>
+          <w:sz w:val="24"/>
+          <w:szCs w:val="24"/>
+        </w:rPr>
+        <w:t>) at the top (in Jupyter Notebook).</w:t>
       </w:r>
     </w:p>
     <w:p>
@@ -3271,7 +2974,27 @@
           <w:sz w:val="24"/>
           <w:szCs w:val="24"/>
         </w:rPr>
-        <w:t xml:space="preserve"> using a comment lines with # or ‘’’.</w:t>
+        <w:t xml:space="preserve"> using a comment </w:t>
+      </w:r>
+      <w:proofErr w:type="gramStart"/>
+      <w:r>
+        <w:rPr>
+          <w:rFonts w:ascii="Times New Roman" w:eastAsia="Times New Roman" w:hAnsi="Times New Roman" w:cs="Times New Roman"/>
+          <w:color w:val="000000" w:themeColor="text1"/>
+          <w:sz w:val="24"/>
+          <w:szCs w:val="24"/>
+        </w:rPr>
+        <w:t>lines</w:t>
+      </w:r>
+      <w:proofErr w:type="gramEnd"/>
+      <w:r>
+        <w:rPr>
+          <w:rFonts w:ascii="Times New Roman" w:eastAsia="Times New Roman" w:hAnsi="Times New Roman" w:cs="Times New Roman"/>
+          <w:color w:val="000000" w:themeColor="text1"/>
+          <w:sz w:val="24"/>
+          <w:szCs w:val="24"/>
+        </w:rPr>
+        <w:t xml:space="preserve"> with # or ‘’’.</w:t>
       </w:r>
     </w:p>
     <w:p>
@@ -3395,7 +3118,6 @@
           <w:sz w:val="24"/>
           <w:szCs w:val="24"/>
         </w:rPr>
-        <w:lastRenderedPageBreak/>
         <w:t>The presentation file should have the Batch name, group name, Project name, Group members, their responsibilities</w:t>
       </w:r>
     </w:p>
@@ -3475,7 +3197,29 @@
           <w:szCs w:val="32"/>
           <w:highlight w:val="yellow"/>
         </w:rPr>
-        <w:t xml:space="preserve">Check point 2 (Visualization using Power-BI , </w:t>
+        <w:t>Check point 2 (Visualization using Power-</w:t>
+      </w:r>
+      <w:proofErr w:type="gramStart"/>
+      <w:r>
+        <w:rPr>
+          <w:rFonts w:ascii="Times New Roman" w:eastAsia="Times New Roman" w:hAnsi="Times New Roman" w:cs="Times New Roman"/>
+          <w:b/>
+          <w:sz w:val="32"/>
+          <w:szCs w:val="32"/>
+          <w:highlight w:val="yellow"/>
+        </w:rPr>
+        <w:t>BI ,</w:t>
+      </w:r>
+      <w:proofErr w:type="gramEnd"/>
+      <w:r>
+        <w:rPr>
+          <w:rFonts w:ascii="Times New Roman" w:eastAsia="Times New Roman" w:hAnsi="Times New Roman" w:cs="Times New Roman"/>
+          <w:b/>
+          <w:sz w:val="32"/>
+          <w:szCs w:val="32"/>
+          <w:highlight w:val="yellow"/>
+        </w:rPr>
+        <w:t xml:space="preserve"> </w:t>
       </w:r>
       <w:r>
         <w:rPr>
@@ -3974,13 +3718,23 @@
           <w:szCs w:val="24"/>
         </w:rPr>
       </w:pPr>
-      <w:r>
-        <w:rPr>
-          <w:rFonts w:ascii="Times New Roman" w:eastAsia="Times New Roman" w:hAnsi="Times New Roman" w:cs="Times New Roman"/>
-          <w:sz w:val="24"/>
-          <w:szCs w:val="24"/>
-        </w:rPr>
-        <w:t>You  have to prepare a power point presentation with screenshots of outputs (10 -15 slides) for each check point.</w:t>
+      <w:proofErr w:type="gramStart"/>
+      <w:r>
+        <w:rPr>
+          <w:rFonts w:ascii="Times New Roman" w:eastAsia="Times New Roman" w:hAnsi="Times New Roman" w:cs="Times New Roman"/>
+          <w:sz w:val="24"/>
+          <w:szCs w:val="24"/>
+        </w:rPr>
+        <w:t>You  have</w:t>
+      </w:r>
+      <w:proofErr w:type="gramEnd"/>
+      <w:r>
+        <w:rPr>
+          <w:rFonts w:ascii="Times New Roman" w:eastAsia="Times New Roman" w:hAnsi="Times New Roman" w:cs="Times New Roman"/>
+          <w:sz w:val="24"/>
+          <w:szCs w:val="24"/>
+        </w:rPr>
+        <w:t xml:space="preserve"> to prepare a power point presentation with screenshots of outputs (10 -15 slides) for each check point.</w:t>
       </w:r>
     </w:p>
     <w:p>
@@ -4145,7 +3899,6 @@
           <w:szCs w:val="24"/>
           <w:lang w:val="en-US"/>
         </w:rPr>
-        <w:lastRenderedPageBreak/>
         <w:t>The .</w:t>
       </w:r>
       <w:proofErr w:type="spellStart"/>
@@ -4272,7 +4025,25 @@
           <w:sz w:val="24"/>
           <w:szCs w:val="24"/>
         </w:rPr>
-        <w:t xml:space="preserve">The code file(html file for Task </w:t>
+        <w:t xml:space="preserve">The code </w:t>
+      </w:r>
+      <w:proofErr w:type="gramStart"/>
+      <w:r>
+        <w:rPr>
+          <w:rFonts w:ascii="Times New Roman" w:eastAsia="Times New Roman" w:hAnsi="Times New Roman" w:cs="Times New Roman"/>
+          <w:sz w:val="24"/>
+          <w:szCs w:val="24"/>
+        </w:rPr>
+        <w:t>file(</w:t>
+      </w:r>
+      <w:proofErr w:type="gramEnd"/>
+      <w:r>
+        <w:rPr>
+          <w:rFonts w:ascii="Times New Roman" w:eastAsia="Times New Roman" w:hAnsi="Times New Roman" w:cs="Times New Roman"/>
+          <w:sz w:val="24"/>
+          <w:szCs w:val="24"/>
+        </w:rPr>
+        <w:t xml:space="preserve">html file for Task </w:t>
       </w:r>
       <w:r>
         <w:rPr>
@@ -4288,7 +4059,25 @@
           <w:sz w:val="24"/>
           <w:szCs w:val="24"/>
         </w:rPr>
-        <w:t>) should contain the Batch Name and the group name, group members (One of the group member) at the top (in Jupyter Notebook).</w:t>
+        <w:t xml:space="preserve">) should contain the Batch Name and the group name, group members (One of the group </w:t>
+      </w:r>
+      <w:proofErr w:type="gramStart"/>
+      <w:r>
+        <w:rPr>
+          <w:rFonts w:ascii="Times New Roman" w:eastAsia="Times New Roman" w:hAnsi="Times New Roman" w:cs="Times New Roman"/>
+          <w:sz w:val="24"/>
+          <w:szCs w:val="24"/>
+        </w:rPr>
+        <w:t>member</w:t>
+      </w:r>
+      <w:proofErr w:type="gramEnd"/>
+      <w:r>
+        <w:rPr>
+          <w:rFonts w:ascii="Times New Roman" w:eastAsia="Times New Roman" w:hAnsi="Times New Roman" w:cs="Times New Roman"/>
+          <w:sz w:val="24"/>
+          <w:szCs w:val="24"/>
+        </w:rPr>
+        <w:t>) at the top (in Jupyter Notebook).</w:t>
       </w:r>
     </w:p>
     <w:p>
@@ -4341,7 +4130,25 @@
           <w:sz w:val="24"/>
           <w:szCs w:val="24"/>
         </w:rPr>
-        <w:t xml:space="preserve"> using a comment lines with # or ‘’’.</w:t>
+        <w:t xml:space="preserve"> using a comment </w:t>
+      </w:r>
+      <w:proofErr w:type="gramStart"/>
+      <w:r>
+        <w:rPr>
+          <w:rFonts w:ascii="Times New Roman" w:eastAsia="Times New Roman" w:hAnsi="Times New Roman" w:cs="Times New Roman"/>
+          <w:sz w:val="24"/>
+          <w:szCs w:val="24"/>
+        </w:rPr>
+        <w:t>lines</w:t>
+      </w:r>
+      <w:proofErr w:type="gramEnd"/>
+      <w:r>
+        <w:rPr>
+          <w:rFonts w:ascii="Times New Roman" w:eastAsia="Times New Roman" w:hAnsi="Times New Roman" w:cs="Times New Roman"/>
+          <w:sz w:val="24"/>
+          <w:szCs w:val="24"/>
+        </w:rPr>
+        <w:t xml:space="preserve"> with # or ‘’’.</w:t>
       </w:r>
     </w:p>
     <w:p>
@@ -4510,7 +4317,47 @@
           <w:szCs w:val="24"/>
           <w:lang w:val="en-US"/>
         </w:rPr>
-        <w:t>as zip file (Mentioning batch name, Group number  and your name) and upload it on the LMS.</w:t>
+        <w:t xml:space="preserve">as zip file (Mentioning batch name, Group </w:t>
+      </w:r>
+      <w:proofErr w:type="gramStart"/>
+      <w:r>
+        <w:rPr>
+          <w:rFonts w:ascii="Times New Roman" w:eastAsia="Times New Roman" w:hAnsi="Times New Roman" w:cs="Times New Roman"/>
+          <w:sz w:val="24"/>
+          <w:szCs w:val="24"/>
+          <w:lang w:val="en-US"/>
+        </w:rPr>
+        <w:t>number  and</w:t>
+      </w:r>
+      <w:proofErr w:type="gramEnd"/>
+      <w:r>
+        <w:rPr>
+          <w:rFonts w:ascii="Times New Roman" w:eastAsia="Times New Roman" w:hAnsi="Times New Roman" w:cs="Times New Roman"/>
+          <w:sz w:val="24"/>
+          <w:szCs w:val="24"/>
+          <w:lang w:val="en-US"/>
+        </w:rPr>
+        <w:t xml:space="preserve"> your name) and upload it </w:t>
+      </w:r>
+      <w:proofErr w:type="gramStart"/>
+      <w:r>
+        <w:rPr>
+          <w:rFonts w:ascii="Times New Roman" w:eastAsia="Times New Roman" w:hAnsi="Times New Roman" w:cs="Times New Roman"/>
+          <w:sz w:val="24"/>
+          <w:szCs w:val="24"/>
+          <w:lang w:val="en-US"/>
+        </w:rPr>
+        <w:t>on</w:t>
+      </w:r>
+      <w:proofErr w:type="gramEnd"/>
+      <w:r>
+        <w:rPr>
+          <w:rFonts w:ascii="Times New Roman" w:eastAsia="Times New Roman" w:hAnsi="Times New Roman" w:cs="Times New Roman"/>
+          <w:sz w:val="24"/>
+          <w:szCs w:val="24"/>
+          <w:lang w:val="en-US"/>
+        </w:rPr>
+        <w:t xml:space="preserve"> the LMS.</w:t>
       </w:r>
     </w:p>
     <w:p>
@@ -4579,6 +4426,7 @@
           <w:szCs w:val="36"/>
           <w:highlight w:val="cyan"/>
         </w:rPr>
+        <w:lastRenderedPageBreak/>
         <w:t>Task 3.</w:t>
       </w:r>
       <w:r>
@@ -4827,6 +4675,7 @@
         <w:t xml:space="preserve">Create a data pipeline/copy command to move the data from storage to </w:t>
       </w:r>
       <w:proofErr w:type="spellStart"/>
+      <w:proofErr w:type="gramStart"/>
       <w:r>
         <w:rPr>
           <w:rFonts w:ascii="Times New Roman" w:eastAsia="Times New Roman" w:hAnsi="Times New Roman" w:cs="Times New Roman"/>
@@ -4844,7 +4693,17 @@
           <w:sz w:val="28"/>
           <w:szCs w:val="28"/>
         </w:rPr>
-        <w:t>(Redshift). You are allowed to use other copy commands as well to move the data from storage to data warehouse.</w:t>
+        <w:t>(</w:t>
+      </w:r>
+      <w:proofErr w:type="gramEnd"/>
+      <w:r>
+        <w:rPr>
+          <w:rFonts w:ascii="Times New Roman" w:eastAsia="Times New Roman" w:hAnsi="Times New Roman" w:cs="Times New Roman"/>
+          <w:color w:val="000000" w:themeColor="text1"/>
+          <w:sz w:val="28"/>
+          <w:szCs w:val="28"/>
+        </w:rPr>
+        <w:t>Redshift). You are allowed to use other copy commands as well to move the data from storage to data warehouse.</w:t>
       </w:r>
     </w:p>
     <w:p>
@@ -4871,7 +4730,17 @@
           <w:sz w:val="28"/>
           <w:szCs w:val="28"/>
         </w:rPr>
-        <w:t xml:space="preserve">Connect the Redshift data to  </w:t>
+        <w:t xml:space="preserve">Connect the Redshift data </w:t>
+      </w:r>
+      <w:proofErr w:type="gramStart"/>
+      <w:r>
+        <w:rPr>
+          <w:rFonts w:ascii="Times New Roman" w:eastAsia="Times New Roman" w:hAnsi="Times New Roman" w:cs="Times New Roman"/>
+          <w:color w:val="000000" w:themeColor="text1"/>
+          <w:sz w:val="28"/>
+          <w:szCs w:val="28"/>
+        </w:rPr>
+        <w:t xml:space="preserve">to  </w:t>
       </w:r>
       <w:proofErr w:type="spellStart"/>
       <w:r>
@@ -4884,6 +4753,7 @@
         <w:t>PowerBI</w:t>
       </w:r>
       <w:proofErr w:type="spellEnd"/>
+      <w:proofErr w:type="gramEnd"/>
     </w:p>
     <w:p>
       <w:pPr>
@@ -4998,9 +4868,30 @@
           <w:sz w:val="28"/>
           <w:szCs w:val="28"/>
         </w:rPr>
-        <w:t xml:space="preserve"> perform the same analysis  doe using </w:t>
+        <w:t xml:space="preserve"> perform the same </w:t>
+      </w:r>
+      <w:proofErr w:type="gramStart"/>
+      <w:r>
+        <w:rPr>
+          <w:rFonts w:ascii="Times New Roman" w:eastAsia="Times New Roman" w:hAnsi="Times New Roman" w:cs="Times New Roman"/>
+          <w:color w:val="000000" w:themeColor="text1"/>
+          <w:sz w:val="28"/>
+          <w:szCs w:val="28"/>
+        </w:rPr>
+        <w:t>analysis  doe</w:t>
+      </w:r>
+      <w:proofErr w:type="gramEnd"/>
+      <w:r>
+        <w:rPr>
+          <w:rFonts w:ascii="Times New Roman" w:eastAsia="Times New Roman" w:hAnsi="Times New Roman" w:cs="Times New Roman"/>
+          <w:color w:val="000000" w:themeColor="text1"/>
+          <w:sz w:val="28"/>
+          <w:szCs w:val="28"/>
+        </w:rPr>
+        <w:t xml:space="preserve"> using </w:t>
       </w:r>
       <w:proofErr w:type="spellStart"/>
+      <w:proofErr w:type="gramStart"/>
       <w:r>
         <w:rPr>
           <w:rFonts w:ascii="Times New Roman" w:eastAsia="Times New Roman" w:hAnsi="Times New Roman" w:cs="Times New Roman"/>
@@ -5018,7 +4909,17 @@
           <w:sz w:val="28"/>
           <w:szCs w:val="28"/>
         </w:rPr>
-        <w:t>(Any 5 core reports)</w:t>
+        <w:t>(</w:t>
+      </w:r>
+      <w:proofErr w:type="gramEnd"/>
+      <w:r>
+        <w:rPr>
+          <w:rFonts w:ascii="Times New Roman" w:eastAsia="Times New Roman" w:hAnsi="Times New Roman" w:cs="Times New Roman"/>
+          <w:color w:val="000000" w:themeColor="text1"/>
+          <w:sz w:val="28"/>
+          <w:szCs w:val="28"/>
+        </w:rPr>
+        <w:t>Any 5 core reports)</w:t>
       </w:r>
     </w:p>
     <w:p>
@@ -5045,7 +4946,27 @@
           <w:sz w:val="28"/>
           <w:szCs w:val="28"/>
         </w:rPr>
-        <w:t xml:space="preserve">10 mb of storage of S3 exceeds then cloud watch has to trigger the </w:t>
+        <w:t xml:space="preserve">10 mb of storage of S3 exceeds then cloud watch </w:t>
+      </w:r>
+      <w:proofErr w:type="gramStart"/>
+      <w:r>
+        <w:rPr>
+          <w:rFonts w:ascii="Times New Roman" w:eastAsia="Times New Roman" w:hAnsi="Times New Roman" w:cs="Times New Roman"/>
+          <w:color w:val="000000" w:themeColor="text1"/>
+          <w:sz w:val="28"/>
+          <w:szCs w:val="28"/>
+        </w:rPr>
+        <w:t>has to</w:t>
+      </w:r>
+      <w:proofErr w:type="gramEnd"/>
+      <w:r>
+        <w:rPr>
+          <w:rFonts w:ascii="Times New Roman" w:eastAsia="Times New Roman" w:hAnsi="Times New Roman" w:cs="Times New Roman"/>
+          <w:color w:val="000000" w:themeColor="text1"/>
+          <w:sz w:val="28"/>
+          <w:szCs w:val="28"/>
+        </w:rPr>
+        <w:t xml:space="preserve"> trigger the </w:t>
       </w:r>
       <w:proofErr w:type="spellStart"/>
       <w:r>
@@ -5110,7 +5031,27 @@
           <w:sz w:val="28"/>
           <w:szCs w:val="28"/>
         </w:rPr>
-        <w:t xml:space="preserve">Build appropriate ML model/s on the data using AWS Sagemaker , Identify the right metric to evaluate the performance of the model </w:t>
+        <w:t xml:space="preserve">Build appropriate ML model/s on the data using AWS </w:t>
+      </w:r>
+      <w:proofErr w:type="gramStart"/>
+      <w:r>
+        <w:rPr>
+          <w:rFonts w:ascii="Times New Roman" w:eastAsia="Times New Roman" w:hAnsi="Times New Roman" w:cs="Times New Roman"/>
+          <w:color w:val="000000" w:themeColor="text1"/>
+          <w:sz w:val="28"/>
+          <w:szCs w:val="28"/>
+        </w:rPr>
+        <w:t>Sagemaker ,</w:t>
+      </w:r>
+      <w:proofErr w:type="gramEnd"/>
+      <w:r>
+        <w:rPr>
+          <w:rFonts w:ascii="Times New Roman" w:eastAsia="Times New Roman" w:hAnsi="Times New Roman" w:cs="Times New Roman"/>
+          <w:color w:val="000000" w:themeColor="text1"/>
+          <w:sz w:val="28"/>
+          <w:szCs w:val="28"/>
+        </w:rPr>
+        <w:t xml:space="preserve"> Identify the right metric to evaluate the performance of the model </w:t>
       </w:r>
       <w:r>
         <w:rPr>
@@ -5121,7 +5062,31 @@
           <w:sz w:val="28"/>
           <w:szCs w:val="28"/>
         </w:rPr>
-        <w:t>and Deploy on AWS Sagemaker.</w:t>
+        <w:t xml:space="preserve">and </w:t>
+      </w:r>
+      <w:proofErr w:type="gramStart"/>
+      <w:r>
+        <w:rPr>
+          <w:rFonts w:ascii="Times New Roman" w:eastAsia="Times New Roman" w:hAnsi="Times New Roman" w:cs="Times New Roman"/>
+          <w:b/>
+          <w:bCs/>
+          <w:color w:val="000000" w:themeColor="text1"/>
+          <w:sz w:val="28"/>
+          <w:szCs w:val="28"/>
+        </w:rPr>
+        <w:t>Deploy</w:t>
+      </w:r>
+      <w:proofErr w:type="gramEnd"/>
+      <w:r>
+        <w:rPr>
+          <w:rFonts w:ascii="Times New Roman" w:eastAsia="Times New Roman" w:hAnsi="Times New Roman" w:cs="Times New Roman"/>
+          <w:b/>
+          <w:bCs/>
+          <w:color w:val="000000" w:themeColor="text1"/>
+          <w:sz w:val="28"/>
+          <w:szCs w:val="28"/>
+        </w:rPr>
+        <w:t xml:space="preserve"> on AWS Sagemaker.</w:t>
       </w:r>
     </w:p>
     <w:p>
@@ -5158,7 +5123,6 @@
           <w:szCs w:val="28"/>
           <w:highlight w:val="yellow"/>
         </w:rPr>
-        <w:lastRenderedPageBreak/>
         <w:t>AZURE</w:t>
       </w:r>
     </w:p>
@@ -5410,7 +5374,27 @@
           <w:sz w:val="28"/>
           <w:szCs w:val="28"/>
         </w:rPr>
-        <w:t>Perform the tasks  mentioned in Task 2.1(Only 4-5 core reports)</w:t>
+        <w:t xml:space="preserve">Perform the </w:t>
+      </w:r>
+      <w:proofErr w:type="gramStart"/>
+      <w:r>
+        <w:rPr>
+          <w:rFonts w:ascii="Times New Roman" w:eastAsia="Times New Roman" w:hAnsi="Times New Roman" w:cs="Times New Roman"/>
+          <w:color w:val="000000" w:themeColor="text1"/>
+          <w:sz w:val="28"/>
+          <w:szCs w:val="28"/>
+        </w:rPr>
+        <w:t>tasks  mentioned</w:t>
+      </w:r>
+      <w:proofErr w:type="gramEnd"/>
+      <w:r>
+        <w:rPr>
+          <w:rFonts w:ascii="Times New Roman" w:eastAsia="Times New Roman" w:hAnsi="Times New Roman" w:cs="Times New Roman"/>
+          <w:color w:val="000000" w:themeColor="text1"/>
+          <w:sz w:val="28"/>
+          <w:szCs w:val="28"/>
+        </w:rPr>
+        <w:t xml:space="preserve"> in Task 2.1(Only 4-5 core reports)</w:t>
       </w:r>
     </w:p>
     <w:p>
@@ -5598,6 +5582,7 @@
           <w:sz w:val="28"/>
           <w:szCs w:val="28"/>
         </w:rPr>
+        <w:lastRenderedPageBreak/>
         <w:t>Write Azure functions to trigger to trigger when blob storage exceeds 20 bytes of data.</w:t>
       </w:r>
     </w:p>
@@ -5625,7 +5610,27 @@
           <w:sz w:val="28"/>
           <w:szCs w:val="28"/>
         </w:rPr>
-        <w:t xml:space="preserve">Build appropriate ML model/s on the data using Azure Machine Learning , Identify the right metric to evaluate the performance of the model </w:t>
+        <w:t xml:space="preserve">Build appropriate ML model/s on the data using Azure Machine </w:t>
+      </w:r>
+      <w:proofErr w:type="gramStart"/>
+      <w:r>
+        <w:rPr>
+          <w:rFonts w:ascii="Times New Roman" w:eastAsia="Times New Roman" w:hAnsi="Times New Roman" w:cs="Times New Roman"/>
+          <w:color w:val="000000" w:themeColor="text1"/>
+          <w:sz w:val="28"/>
+          <w:szCs w:val="28"/>
+        </w:rPr>
+        <w:t>Learning ,</w:t>
+      </w:r>
+      <w:proofErr w:type="gramEnd"/>
+      <w:r>
+        <w:rPr>
+          <w:rFonts w:ascii="Times New Roman" w:eastAsia="Times New Roman" w:hAnsi="Times New Roman" w:cs="Times New Roman"/>
+          <w:color w:val="000000" w:themeColor="text1"/>
+          <w:sz w:val="28"/>
+          <w:szCs w:val="28"/>
+        </w:rPr>
+        <w:t xml:space="preserve"> Identify the right metric to evaluate the performance of the model </w:t>
       </w:r>
       <w:r>
         <w:rPr>
@@ -5920,7 +5925,17 @@
           <w:sz w:val="28"/>
           <w:szCs w:val="28"/>
         </w:rPr>
-        <w:t xml:space="preserve"> to  </w:t>
+        <w:t xml:space="preserve"> </w:t>
+      </w:r>
+      <w:proofErr w:type="gramStart"/>
+      <w:r>
+        <w:rPr>
+          <w:rFonts w:ascii="Times New Roman" w:eastAsia="Times New Roman" w:hAnsi="Times New Roman" w:cs="Times New Roman"/>
+          <w:color w:val="000000" w:themeColor="text1"/>
+          <w:sz w:val="28"/>
+          <w:szCs w:val="28"/>
+        </w:rPr>
+        <w:t xml:space="preserve">to  </w:t>
       </w:r>
       <w:proofErr w:type="spellStart"/>
       <w:r>
@@ -5933,6 +5948,7 @@
         <w:t>PowerBI</w:t>
       </w:r>
       <w:proofErr w:type="spellEnd"/>
+      <w:proofErr w:type="gramEnd"/>
     </w:p>
     <w:p>
       <w:pPr>
@@ -5982,7 +5998,17 @@
           <w:sz w:val="28"/>
           <w:szCs w:val="28"/>
         </w:rPr>
-        <w:t xml:space="preserve">Write Cloud Function by adding sample data in the cloud storage and upon processing if storage  </w:t>
+        <w:t xml:space="preserve">Write Cloud Function by adding sample data in the cloud storage and upon processing if </w:t>
+      </w:r>
+      <w:proofErr w:type="gramStart"/>
+      <w:r>
+        <w:rPr>
+          <w:rFonts w:ascii="Times New Roman" w:eastAsia="Times New Roman" w:hAnsi="Times New Roman" w:cs="Times New Roman"/>
+          <w:color w:val="000000" w:themeColor="text1"/>
+          <w:sz w:val="28"/>
+          <w:szCs w:val="28"/>
+        </w:rPr>
+        <w:t xml:space="preserve">storage  </w:t>
       </w:r>
       <w:proofErr w:type="spellStart"/>
       <w:r>
@@ -5995,6 +6021,7 @@
         <w:t>storage</w:t>
       </w:r>
       <w:proofErr w:type="spellEnd"/>
+      <w:proofErr w:type="gramEnd"/>
       <w:r>
         <w:rPr>
           <w:rFonts w:ascii="Times New Roman" w:eastAsia="Times New Roman" w:hAnsi="Times New Roman" w:cs="Times New Roman"/>
@@ -6110,8 +6137,37 @@
           <w:sz w:val="28"/>
           <w:szCs w:val="28"/>
         </w:rPr>
-        <w:lastRenderedPageBreak/>
-        <w:t xml:space="preserve">Build appropriate ML model/s on the data using Google Big Query Models/Vertex AI  , Identify the right metric to evaluate the performance of the model  </w:t>
+        <w:t xml:space="preserve">Build appropriate ML model/s on the data using Google Big Query Models/Vertex </w:t>
+      </w:r>
+      <w:proofErr w:type="gramStart"/>
+      <w:r>
+        <w:rPr>
+          <w:rFonts w:ascii="Times New Roman" w:eastAsia="Times New Roman" w:hAnsi="Times New Roman" w:cs="Times New Roman"/>
+          <w:color w:val="000000" w:themeColor="text1"/>
+          <w:sz w:val="28"/>
+          <w:szCs w:val="28"/>
+        </w:rPr>
+        <w:t>AI  ,</w:t>
+      </w:r>
+      <w:proofErr w:type="gramEnd"/>
+      <w:r>
+        <w:rPr>
+          <w:rFonts w:ascii="Times New Roman" w:eastAsia="Times New Roman" w:hAnsi="Times New Roman" w:cs="Times New Roman"/>
+          <w:color w:val="000000" w:themeColor="text1"/>
+          <w:sz w:val="28"/>
+          <w:szCs w:val="28"/>
+        </w:rPr>
+        <w:t xml:space="preserve"> Identify the right metric to evaluate the performance of the </w:t>
+      </w:r>
+      <w:proofErr w:type="gramStart"/>
+      <w:r>
+        <w:rPr>
+          <w:rFonts w:ascii="Times New Roman" w:eastAsia="Times New Roman" w:hAnsi="Times New Roman" w:cs="Times New Roman"/>
+          <w:color w:val="000000" w:themeColor="text1"/>
+          <w:sz w:val="28"/>
+          <w:szCs w:val="28"/>
+        </w:rPr>
+        <w:t xml:space="preserve">model  </w:t>
       </w:r>
       <w:r>
         <w:rPr>
@@ -6122,7 +6178,67 @@
           <w:sz w:val="28"/>
           <w:szCs w:val="28"/>
         </w:rPr>
-        <w:t>and Deploy the model  on GCP Machine Learning.</w:t>
+        <w:t>and</w:t>
+      </w:r>
+      <w:proofErr w:type="gramEnd"/>
+      <w:r>
+        <w:rPr>
+          <w:rFonts w:ascii="Times New Roman" w:eastAsia="Times New Roman" w:hAnsi="Times New Roman" w:cs="Times New Roman"/>
+          <w:b/>
+          <w:bCs/>
+          <w:color w:val="000000" w:themeColor="text1"/>
+          <w:sz w:val="28"/>
+          <w:szCs w:val="28"/>
+        </w:rPr>
+        <w:t xml:space="preserve"> </w:t>
+      </w:r>
+      <w:proofErr w:type="gramStart"/>
+      <w:r>
+        <w:rPr>
+          <w:rFonts w:ascii="Times New Roman" w:eastAsia="Times New Roman" w:hAnsi="Times New Roman" w:cs="Times New Roman"/>
+          <w:b/>
+          <w:bCs/>
+          <w:color w:val="000000" w:themeColor="text1"/>
+          <w:sz w:val="28"/>
+          <w:szCs w:val="28"/>
+        </w:rPr>
+        <w:t>Deploy</w:t>
+      </w:r>
+      <w:proofErr w:type="gramEnd"/>
+      <w:r>
+        <w:rPr>
+          <w:rFonts w:ascii="Times New Roman" w:eastAsia="Times New Roman" w:hAnsi="Times New Roman" w:cs="Times New Roman"/>
+          <w:b/>
+          <w:bCs/>
+          <w:color w:val="000000" w:themeColor="text1"/>
+          <w:sz w:val="28"/>
+          <w:szCs w:val="28"/>
+        </w:rPr>
+        <w:t xml:space="preserve"> the </w:t>
+      </w:r>
+      <w:proofErr w:type="gramStart"/>
+      <w:r>
+        <w:rPr>
+          <w:rFonts w:ascii="Times New Roman" w:eastAsia="Times New Roman" w:hAnsi="Times New Roman" w:cs="Times New Roman"/>
+          <w:b/>
+          <w:bCs/>
+          <w:color w:val="000000" w:themeColor="text1"/>
+          <w:sz w:val="28"/>
+          <w:szCs w:val="28"/>
+        </w:rPr>
+        <w:t>model  on</w:t>
+      </w:r>
+      <w:proofErr w:type="gramEnd"/>
+      <w:r>
+        <w:rPr>
+          <w:rFonts w:ascii="Times New Roman" w:eastAsia="Times New Roman" w:hAnsi="Times New Roman" w:cs="Times New Roman"/>
+          <w:b/>
+          <w:bCs/>
+          <w:color w:val="000000" w:themeColor="text1"/>
+          <w:sz w:val="28"/>
+          <w:szCs w:val="28"/>
+        </w:rPr>
+        <w:t xml:space="preserve"> GCP Machine Learning.</w:t>
       </w:r>
     </w:p>
     <w:p>
@@ -6399,6 +6515,7 @@
           <w:szCs w:val="28"/>
           <w:highlight w:val="cyan"/>
         </w:rPr>
+        <w:lastRenderedPageBreak/>
         <w:t>Task 4</w:t>
       </w:r>
       <w:r>
@@ -6516,7 +6633,25 @@
           <w:sz w:val="24"/>
           <w:szCs w:val="24"/>
         </w:rPr>
-        <w:t>You have to prepare a power point presentation with screenshots of outputs (10 -15 slides)</w:t>
+        <w:t xml:space="preserve">You </w:t>
+      </w:r>
+      <w:proofErr w:type="gramStart"/>
+      <w:r>
+        <w:rPr>
+          <w:rFonts w:ascii="Times New Roman" w:eastAsia="Times New Roman" w:hAnsi="Times New Roman" w:cs="Times New Roman"/>
+          <w:sz w:val="24"/>
+          <w:szCs w:val="24"/>
+        </w:rPr>
+        <w:t>have to</w:t>
+      </w:r>
+      <w:proofErr w:type="gramEnd"/>
+      <w:r>
+        <w:rPr>
+          <w:rFonts w:ascii="Times New Roman" w:eastAsia="Times New Roman" w:hAnsi="Times New Roman" w:cs="Times New Roman"/>
+          <w:sz w:val="24"/>
+          <w:szCs w:val="24"/>
+        </w:rPr>
+        <w:t xml:space="preserve"> prepare a power point presentation with screenshots of outputs (10 -15 slides)</w:t>
       </w:r>
     </w:p>
     <w:p>
@@ -6629,7 +6764,7 @@
 </file>
 
 <file path=word/numbering.xml><?xml version="1.0" encoding="utf-8"?>
-<w:numbering xmlns:wpc="http://schemas.microsoft.com/office/word/2010/wordprocessingCanvas" xmlns:cx="http://schemas.microsoft.com/office/drawing/2014/chartex" xmlns:cx1="http://schemas.microsoft.com/office/drawing/2015/9/8/chartex" xmlns:cx2="http://schemas.microsoft.com/office/drawing/2015/10/21/chartex" xmlns:cx3="http://schemas.microsoft.com/office/drawing/2016/5/9/chartex" xmlns:cx4="http://schemas.microsoft.com/office/drawing/2016/5/10/chartex" xmlns:cx5="http://schemas.microsoft.com/office/drawing/2016/5/11/chartex" xmlns:cx6="http://schemas.microsoft.com/office/drawing/2016/5/12/chartex" xmlns:cx7="http://schemas.microsoft.com/office/drawing/2016/5/13/chartex" xmlns:cx8="http://schemas.microsoft.com/office/drawing/2016/5/14/chartex" xmlns:mc="http://schemas.openxmlformats.org/markup-compatibility/2006" xmlns:aink="http://schemas.microsoft.com/office/drawing/2016/ink" xmlns:am3d="http://schemas.microsoft.com/office/drawing/2017/model3d" xmlns:o="urn:schemas-microsoft-com:office:office" xmlns:oel="http://schemas.microsoft.com/office/2019/extlst" xmlns:r="http://schemas.openxmlformats.org/officeDocument/2006/relationships" xmlns:m="http://schemas.openxmlformats.org/officeDocument/2006/math" xmlns:v="urn:schemas-microsoft-com:vml" xmlns:wp14="http://schemas.microsoft.com/office/word/2010/wordprocessingDrawing" xmlns:wp="http://schemas.openxmlformats.org/drawingml/2006/wordprocessingDrawing" xmlns:w10="urn:schemas-microsoft-com:office:word" xmlns:w="http://schemas.openxmlformats.org/wordprocessingml/2006/main" xmlns:w14="http://schemas.microsoft.com/office/word/2010/wordml" xmlns:w15="http://schemas.microsoft.com/office/word/2012/wordml" xmlns:w16cex="http://schemas.microsoft.com/office/word/2018/wordml/cex" xmlns:w16cid="http://schemas.microsoft.com/office/word/2016/wordml/cid" xmlns:w16="http://schemas.microsoft.com/office/word/2018/wordml" xmlns:w16sdtdh="http://schemas.microsoft.com/office/word/2020/wordml/sdtdatahash" xmlns:w16se="http://schemas.microsoft.com/office/word/2015/wordml/symex" xmlns:wpg="http://schemas.microsoft.com/office/word/2010/wordprocessingGroup" xmlns:wpi="http://schemas.microsoft.com/office/word/2010/wordprocessingInk" xmlns:wne="http://schemas.microsoft.com/office/word/2006/wordml" xmlns:wps="http://schemas.microsoft.com/office/word/2010/wordprocessingShape" mc:Ignorable="w14 w15 w16se w16cid w16 w16cex w16sdtdh wp14">
+<w:numbering xmlns:wpc="http://schemas.microsoft.com/office/word/2010/wordprocessingCanvas" xmlns:cx="http://schemas.microsoft.com/office/drawing/2014/chartex" xmlns:cx1="http://schemas.microsoft.com/office/drawing/2015/9/8/chartex" xmlns:cx2="http://schemas.microsoft.com/office/drawing/2015/10/21/chartex" xmlns:cx3="http://schemas.microsoft.com/office/drawing/2016/5/9/chartex" xmlns:cx4="http://schemas.microsoft.com/office/drawing/2016/5/10/chartex" xmlns:cx5="http://schemas.microsoft.com/office/drawing/2016/5/11/chartex" xmlns:cx6="http://schemas.microsoft.com/office/drawing/2016/5/12/chartex" xmlns:cx7="http://schemas.microsoft.com/office/drawing/2016/5/13/chartex" xmlns:cx8="http://schemas.microsoft.com/office/drawing/2016/5/14/chartex" xmlns:mc="http://schemas.openxmlformats.org/markup-compatibility/2006" xmlns:aink="http://schemas.microsoft.com/office/drawing/2016/ink" xmlns:am3d="http://schemas.microsoft.com/office/drawing/2017/model3d" xmlns:o="urn:schemas-microsoft-com:office:office" xmlns:oel="http://schemas.microsoft.com/office/2019/extlst" xmlns:r="http://schemas.openxmlformats.org/officeDocument/2006/relationships" xmlns:m="http://schemas.openxmlformats.org/officeDocument/2006/math" xmlns:v="urn:schemas-microsoft-com:vml" xmlns:wp14="http://schemas.microsoft.com/office/word/2010/wordprocessingDrawing" xmlns:wp="http://schemas.openxmlformats.org/drawingml/2006/wordprocessingDrawing" xmlns:w10="urn:schemas-microsoft-com:office:word" xmlns:w="http://schemas.openxmlformats.org/wordprocessingml/2006/main" xmlns:w14="http://schemas.microsoft.com/office/word/2010/wordml" xmlns:w15="http://schemas.microsoft.com/office/word/2012/wordml" xmlns:w16cex="http://schemas.microsoft.com/office/word/2018/wordml/cex" xmlns:w16cid="http://schemas.microsoft.com/office/word/2016/wordml/cid" xmlns:w16="http://schemas.microsoft.com/office/word/2018/wordml" xmlns:w16du="http://schemas.microsoft.com/office/word/2023/wordml/word16du" xmlns:w16sdtdh="http://schemas.microsoft.com/office/word/2020/wordml/sdtdatahash" xmlns:w16sdtfl="http://schemas.microsoft.com/office/word/2024/wordml/sdtformatlock" xmlns:w16se="http://schemas.microsoft.com/office/word/2015/wordml/symex" xmlns:wpg="http://schemas.microsoft.com/office/word/2010/wordprocessingGroup" xmlns:wpi="http://schemas.microsoft.com/office/word/2010/wordprocessingInk" xmlns:wne="http://schemas.microsoft.com/office/word/2006/wordml" xmlns:wps="http://schemas.microsoft.com/office/word/2010/wordprocessingShape" mc:Ignorable="w14 w15 w16se w16cid w16 w16cex w16sdtdh w16sdtfl w16du wp14">
   <w:abstractNum w:abstractNumId="0" w15:restartNumberingAfterBreak="0">
     <w:nsid w:val="051E5DCC"/>
     <w:multiLevelType w:val="hybridMultilevel"/>
@@ -8237,7 +8372,7 @@
 </file>
 
 <file path=word/styles.xml><?xml version="1.0" encoding="utf-8"?>
-<w:styles xmlns:mc="http://schemas.openxmlformats.org/markup-compatibility/2006" xmlns:r="http://schemas.openxmlformats.org/officeDocument/2006/relationships" xmlns:w="http://schemas.openxmlformats.org/wordprocessingml/2006/main" xmlns:w14="http://schemas.microsoft.com/office/word/2010/wordml" xmlns:w15="http://schemas.microsoft.com/office/word/2012/wordml" xmlns:w16cex="http://schemas.microsoft.com/office/word/2018/wordml/cex" xmlns:w16cid="http://schemas.microsoft.com/office/word/2016/wordml/cid" xmlns:w16="http://schemas.microsoft.com/office/word/2018/wordml" xmlns:w16sdtdh="http://schemas.microsoft.com/office/word/2020/wordml/sdtdatahash" xmlns:w16se="http://schemas.microsoft.com/office/word/2015/wordml/symex" mc:Ignorable="w14 w15 w16se w16cid w16 w16cex w16sdtdh">
+<w:styles xmlns:mc="http://schemas.openxmlformats.org/markup-compatibility/2006" xmlns:r="http://schemas.openxmlformats.org/officeDocument/2006/relationships" xmlns:w="http://schemas.openxmlformats.org/wordprocessingml/2006/main" xmlns:w14="http://schemas.microsoft.com/office/word/2010/wordml" xmlns:w15="http://schemas.microsoft.com/office/word/2012/wordml" xmlns:w16cex="http://schemas.microsoft.com/office/word/2018/wordml/cex" xmlns:w16cid="http://schemas.microsoft.com/office/word/2016/wordml/cid" xmlns:w16="http://schemas.microsoft.com/office/word/2018/wordml" xmlns:w16du="http://schemas.microsoft.com/office/word/2023/wordml/word16du" xmlns:w16sdtdh="http://schemas.microsoft.com/office/word/2020/wordml/sdtdatahash" xmlns:w16sdtfl="http://schemas.microsoft.com/office/word/2024/wordml/sdtformatlock" xmlns:w16se="http://schemas.microsoft.com/office/word/2015/wordml/symex" mc:Ignorable="w14 w15 w16se w16cid w16 w16cex w16sdtdh w16sdtfl w16du">
   <w:docDefaults>
     <w:rPrDefault>
       <w:rPr>
@@ -9215,4 +9350,10 @@
     <ds:schemaRef ds:uri="http://schemas.openxmlformats.org/officeDocument/2006/relationships"/>
   </ds:schemaRefs>
 </ds:datastoreItem>
+</file>
+
+<file path=docMetadata/LabelInfo.xml><?xml version="1.0" encoding="utf-8"?>
+<clbl:labelList xmlns:clbl="http://schemas.microsoft.com/office/2020/mipLabelMetadata">
+  <clbl:label id="{ea60d57e-af5b-4752-ac57-3e4f28ca11dc}" enabled="1" method="Standard" siteId="{36da45f1-dd2c-4d1f-af13-5abe46b99921}" contentBits="0" removed="0"/>
+</clbl:labelList>
 </file>
</xml_diff>